<commit_message>
1. Added two experiments 2. Revision to first chapters
</commit_message>
<xml_diff>
--- a/Dissertation/diagrams/auto-scaler-arch.docx
+++ b/Dissertation/diagrams/auto-scaler-arch.docx
@@ -8,6 +8,8 @@
           <w:rFonts w:ascii="Charter Roman" w:hAnsi="Charter Roman" w:cs="Calibri"/>
         </w:rPr>
       </w:pPr>
+      <w:bookmarkStart w:id="0" w:name="_GoBack"/>
+      <w:bookmarkEnd w:id="0"/>
       <w:r>
         <w:rPr>
           <w:rFonts w:ascii="Charter Roman" w:hAnsi="Charter Roman" w:cs="Calibri"/>
@@ -16,18 +18,18 @@
         <mc:AlternateContent>
           <mc:Choice Requires="wps">
             <w:drawing>
-              <wp:anchor distT="0" distB="0" distL="114300" distR="114300" simplePos="0" relativeHeight="251717632" behindDoc="0" locked="0" layoutInCell="1" allowOverlap="1" wp14:anchorId="422FD19D" wp14:editId="53744980">
+              <wp:anchor distT="0" distB="0" distL="114300" distR="114300" simplePos="0" relativeHeight="251652092" behindDoc="0" locked="0" layoutInCell="1" allowOverlap="1" wp14:anchorId="1268BD7A" wp14:editId="7BCD8BD3">
                 <wp:simplePos x="0" y="0"/>
                 <wp:positionH relativeFrom="column">
-                  <wp:posOffset>3379421</wp:posOffset>
+                  <wp:posOffset>4364990</wp:posOffset>
                 </wp:positionH>
                 <wp:positionV relativeFrom="paragraph">
-                  <wp:posOffset>1108710</wp:posOffset>
+                  <wp:posOffset>4238625</wp:posOffset>
                 </wp:positionV>
-                <wp:extent cx="1093470" cy="271780"/>
-                <wp:effectExtent l="0" t="0" r="0" b="1270"/>
+                <wp:extent cx="705485" cy="225425"/>
+                <wp:effectExtent l="0" t="0" r="5715" b="0"/>
                 <wp:wrapNone/>
-                <wp:docPr id="40" name="Text Box 40"/>
+                <wp:docPr id="22" name="Text Box 22"/>
                 <wp:cNvGraphicFramePr/>
                 <a:graphic xmlns:a="http://schemas.openxmlformats.org/drawingml/2006/main">
                   <a:graphicData uri="http://schemas.microsoft.com/office/word/2010/wordprocessingShape">
@@ -36,7 +38,7 @@
                       <wps:spPr>
                         <a:xfrm>
                           <a:off x="0" y="0"/>
-                          <a:ext cx="1093470" cy="271780"/>
+                          <a:ext cx="705485" cy="225425"/>
                         </a:xfrm>
                         <a:prstGeom prst="rect">
                           <a:avLst/>
@@ -55,19 +57,15 @@
                               <w:jc w:val="center"/>
                               <w:rPr>
                                 <w:rFonts w:ascii="Charter Roman" w:hAnsi="Charter Roman"/>
-                                <w:sz w:val="20"/>
-                                <w:szCs w:val="20"/>
                                 <w:lang w:val="en-US"/>
                               </w:rPr>
                             </w:pPr>
                             <w:r>
                               <w:rPr>
                                 <w:rFonts w:ascii="Charter Roman" w:hAnsi="Charter Roman"/>
-                                <w:sz w:val="20"/>
-                                <w:szCs w:val="20"/>
                                 <w:lang w:val="en-US"/>
                               </w:rPr>
-                              <w:t>Request / Reply</w:t>
+                              <w:t>Collect</w:t>
                             </w:r>
                           </w:p>
                         </w:txbxContent>
@@ -92,11 +90,11 @@
           </mc:Choice>
           <mc:Fallback>
             <w:pict>
-              <v:shapetype w14:anchorId="422FD19D" id="_x0000_t202" coordsize="21600,21600" o:spt="202" path="m,l,21600r21600,l21600,xe">
+              <v:shapetype w14:anchorId="1268BD7A" id="_x0000_t202" coordsize="21600,21600" o:spt="202" path="m,l,21600r21600,l21600,xe">
                 <v:stroke joinstyle="miter"/>
                 <v:path gradientshapeok="t" o:connecttype="rect"/>
               </v:shapetype>
-              <v:shape id="Text Box 40" o:spid="_x0000_s1026" type="#_x0000_t202" style="position:absolute;margin-left:266.1pt;margin-top:87.3pt;width:86.1pt;height:21.4pt;z-index:251717632;visibility:visible;mso-wrap-style:square;mso-width-percent:0;mso-height-percent:0;mso-wrap-distance-left:9pt;mso-wrap-distance-top:0;mso-wrap-distance-right:9pt;mso-wrap-distance-bottom:0;mso-position-horizontal:absolute;mso-position-horizontal-relative:text;mso-position-vertical:absolute;mso-position-vertical-relative:text;mso-width-percent:0;mso-height-percent:0;mso-width-relative:margin;mso-height-relative:margin;v-text-anchor:middle" o:gfxdata="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" fillcolor="white [3201]" stroked="f" strokeweight=".5pt">
+              <v:shape id="Text Box 22" o:spid="_x0000_s1026" type="#_x0000_t202" style="position:absolute;margin-left:343.7pt;margin-top:333.75pt;width:55.55pt;height:17.75pt;z-index:251652092;visibility:visible;mso-wrap-style:square;mso-width-percent:0;mso-height-percent:0;mso-wrap-distance-left:9pt;mso-wrap-distance-top:0;mso-wrap-distance-right:9pt;mso-wrap-distance-bottom:0;mso-position-horizontal:absolute;mso-position-horizontal-relative:text;mso-position-vertical:absolute;mso-position-vertical-relative:text;mso-width-percent:0;mso-height-percent:0;mso-width-relative:margin;mso-height-relative:margin;v-text-anchor:middle" o:gfxdata="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" fillcolor="white [3201]" stroked="f" strokeweight=".5pt">
                 <v:textbox style="mso-fit-shape-to-text:t">
                   <w:txbxContent>
                     <w:p>
@@ -104,16 +102,732 @@
                         <w:jc w:val="center"/>
                         <w:rPr>
                           <w:rFonts w:ascii="Charter Roman" w:hAnsi="Charter Roman"/>
-                          <w:sz w:val="20"/>
-                          <w:szCs w:val="20"/>
                           <w:lang w:val="en-US"/>
                         </w:rPr>
                       </w:pPr>
                       <w:r>
                         <w:rPr>
                           <w:rFonts w:ascii="Charter Roman" w:hAnsi="Charter Roman"/>
-                          <w:sz w:val="20"/>
-                          <w:szCs w:val="20"/>
+                          <w:lang w:val="en-US"/>
+                        </w:rPr>
+                        <w:t>Collect</w:t>
+                      </w:r>
+                    </w:p>
+                  </w:txbxContent>
+                </v:textbox>
+              </v:shape>
+            </w:pict>
+          </mc:Fallback>
+        </mc:AlternateContent>
+      </w:r>
+      <w:r>
+        <w:rPr>
+          <w:rFonts w:ascii="Charter Roman" w:hAnsi="Charter Roman" w:cs="Calibri"/>
+          <w:noProof/>
+        </w:rPr>
+        <mc:AlternateContent>
+          <mc:Choice Requires="wps">
+            <w:drawing>
+              <wp:anchor distT="0" distB="0" distL="114300" distR="114300" simplePos="0" relativeHeight="251653116" behindDoc="0" locked="0" layoutInCell="1" allowOverlap="1" wp14:anchorId="70DF8C53" wp14:editId="177A1BD6">
+                <wp:simplePos x="0" y="0"/>
+                <wp:positionH relativeFrom="column">
+                  <wp:posOffset>1148080</wp:posOffset>
+                </wp:positionH>
+                <wp:positionV relativeFrom="paragraph">
+                  <wp:posOffset>4060662</wp:posOffset>
+                </wp:positionV>
+                <wp:extent cx="1195705" cy="369570"/>
+                <wp:effectExtent l="0" t="0" r="0" b="0"/>
+                <wp:wrapNone/>
+                <wp:docPr id="11" name="Text Box 11"/>
+                <wp:cNvGraphicFramePr/>
+                <a:graphic xmlns:a="http://schemas.openxmlformats.org/drawingml/2006/main">
+                  <a:graphicData uri="http://schemas.microsoft.com/office/word/2010/wordprocessingShape">
+                    <wps:wsp>
+                      <wps:cNvSpPr txBox="1"/>
+                      <wps:spPr>
+                        <a:xfrm>
+                          <a:off x="0" y="0"/>
+                          <a:ext cx="1195705" cy="369570"/>
+                        </a:xfrm>
+                        <a:prstGeom prst="rect">
+                          <a:avLst/>
+                        </a:prstGeom>
+                        <a:solidFill>
+                          <a:schemeClr val="lt1"/>
+                        </a:solidFill>
+                        <a:ln w="6350">
+                          <a:noFill/>
+                        </a:ln>
+                      </wps:spPr>
+                      <wps:txbx>
+                        <w:txbxContent>
+                          <w:p>
+                            <w:pPr>
+                              <w:jc w:val="center"/>
+                              <w:rPr>
+                                <w:rFonts w:ascii="Charter Roman" w:hAnsi="Charter Roman"/>
+                                <w:lang w:val="en-US" w:bidi="fa-IR"/>
+                              </w:rPr>
+                            </w:pPr>
+                            <w:r>
+                              <w:rPr>
+                                <w:rFonts w:ascii="Charter Roman" w:hAnsi="Charter Roman"/>
+                                <w:lang w:val="en-US" w:bidi="fa-IR"/>
+                              </w:rPr>
+                              <w:t>R</w:t>
+                            </w:r>
+                            <w:r>
+                              <w:rPr>
+                                <w:rFonts w:ascii="Charter Roman" w:hAnsi="Charter Roman"/>
+                                <w:lang w:val="en-US" w:bidi="fa-IR"/>
+                              </w:rPr>
+                              <w:t>equest to adjust</w:t>
+                            </w:r>
+                          </w:p>
+                        </w:txbxContent>
+                      </wps:txbx>
+                      <wps:bodyPr rot="0" spcFirstLastPara="0" vertOverflow="overflow" horzOverflow="overflow" vert="horz" wrap="square" lIns="91440" tIns="45720" rIns="91440" bIns="45720" numCol="1" spcCol="0" rtlCol="0" fromWordArt="0" anchor="ctr" anchorCtr="0" forceAA="0" compatLnSpc="1">
+                        <a:prstTxWarp prst="textNoShape">
+                          <a:avLst/>
+                        </a:prstTxWarp>
+                        <a:spAutoFit/>
+                      </wps:bodyPr>
+                    </wps:wsp>
+                  </a:graphicData>
+                </a:graphic>
+                <wp14:sizeRelH relativeFrom="margin">
+                  <wp14:pctWidth>0</wp14:pctWidth>
+                </wp14:sizeRelH>
+                <wp14:sizeRelV relativeFrom="margin">
+                  <wp14:pctHeight>0</wp14:pctHeight>
+                </wp14:sizeRelV>
+              </wp:anchor>
+            </w:drawing>
+          </mc:Choice>
+          <mc:Fallback>
+            <w:pict>
+              <v:shape w14:anchorId="70DF8C53" id="Text Box 11" o:spid="_x0000_s1027" type="#_x0000_t202" style="position:absolute;margin-left:90.4pt;margin-top:319.75pt;width:94.15pt;height:29.1pt;z-index:251653116;visibility:visible;mso-wrap-style:square;mso-width-percent:0;mso-height-percent:0;mso-wrap-distance-left:9pt;mso-wrap-distance-top:0;mso-wrap-distance-right:9pt;mso-wrap-distance-bottom:0;mso-position-horizontal:absolute;mso-position-horizontal-relative:text;mso-position-vertical:absolute;mso-position-vertical-relative:text;mso-width-percent:0;mso-height-percent:0;mso-width-relative:margin;mso-height-relative:margin;v-text-anchor:middle" o:gfxdata="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" fillcolor="white [3201]" stroked="f" strokeweight=".5pt">
+                <v:textbox style="mso-fit-shape-to-text:t">
+                  <w:txbxContent>
+                    <w:p>
+                      <w:pPr>
+                        <w:jc w:val="center"/>
+                        <w:rPr>
+                          <w:rFonts w:ascii="Charter Roman" w:hAnsi="Charter Roman"/>
+                          <w:lang w:val="en-US" w:bidi="fa-IR"/>
+                        </w:rPr>
+                      </w:pPr>
+                      <w:r>
+                        <w:rPr>
+                          <w:rFonts w:ascii="Charter Roman" w:hAnsi="Charter Roman"/>
+                          <w:lang w:val="en-US" w:bidi="fa-IR"/>
+                        </w:rPr>
+                        <w:t>R</w:t>
+                      </w:r>
+                      <w:r>
+                        <w:rPr>
+                          <w:rFonts w:ascii="Charter Roman" w:hAnsi="Charter Roman"/>
+                          <w:lang w:val="en-US" w:bidi="fa-IR"/>
+                        </w:rPr>
+                        <w:t>equest to adjust</w:t>
+                      </w:r>
+                    </w:p>
+                  </w:txbxContent>
+                </v:textbox>
+              </v:shape>
+            </w:pict>
+          </mc:Fallback>
+        </mc:AlternateContent>
+      </w:r>
+      <w:r>
+        <w:rPr>
+          <w:rFonts w:ascii="Charter Roman" w:hAnsi="Charter Roman" w:cs="Calibri"/>
+          <w:noProof/>
+        </w:rPr>
+        <mc:AlternateContent>
+          <mc:Choice Requires="wps">
+            <w:drawing>
+              <wp:anchor distT="0" distB="0" distL="114300" distR="114300" simplePos="0" relativeHeight="251654140" behindDoc="0" locked="0" layoutInCell="1" allowOverlap="1" wp14:anchorId="5349F896" wp14:editId="428A8FB9">
+                <wp:simplePos x="0" y="0"/>
+                <wp:positionH relativeFrom="column">
+                  <wp:posOffset>1452880</wp:posOffset>
+                </wp:positionH>
+                <wp:positionV relativeFrom="paragraph">
+                  <wp:posOffset>2867660</wp:posOffset>
+                </wp:positionV>
+                <wp:extent cx="624205" cy="271780"/>
+                <wp:effectExtent l="0" t="0" r="0" b="0"/>
+                <wp:wrapNone/>
+                <wp:docPr id="27" name="Text Box 27"/>
+                <wp:cNvGraphicFramePr/>
+                <a:graphic xmlns:a="http://schemas.openxmlformats.org/drawingml/2006/main">
+                  <a:graphicData uri="http://schemas.microsoft.com/office/word/2010/wordprocessingShape">
+                    <wps:wsp>
+                      <wps:cNvSpPr txBox="1"/>
+                      <wps:spPr>
+                        <a:xfrm>
+                          <a:off x="0" y="0"/>
+                          <a:ext cx="624205" cy="271780"/>
+                        </a:xfrm>
+                        <a:prstGeom prst="rect">
+                          <a:avLst/>
+                        </a:prstGeom>
+                        <a:solidFill>
+                          <a:schemeClr val="lt1"/>
+                        </a:solidFill>
+                        <a:ln w="6350">
+                          <a:noFill/>
+                        </a:ln>
+                      </wps:spPr>
+                      <wps:txbx>
+                        <w:txbxContent>
+                          <w:p>
+                            <w:pPr>
+                              <w:jc w:val="center"/>
+                              <w:rPr>
+                                <w:rFonts w:ascii="Charter Roman" w:hAnsi="Charter Roman"/>
+                                <w:lang w:val="en-US"/>
+                              </w:rPr>
+                            </w:pPr>
+                            <w:r>
+                              <w:rPr>
+                                <w:rFonts w:ascii="Charter Roman" w:hAnsi="Charter Roman"/>
+                                <w:lang w:val="en-US"/>
+                              </w:rPr>
+                              <w:t>Adjust</w:t>
+                            </w:r>
+                          </w:p>
+                        </w:txbxContent>
+                      </wps:txbx>
+                      <wps:bodyPr rot="0" spcFirstLastPara="0" vertOverflow="overflow" horzOverflow="overflow" vert="horz" wrap="square" lIns="91440" tIns="45720" rIns="91440" bIns="45720" numCol="1" spcCol="0" rtlCol="0" fromWordArt="0" anchor="ctr" anchorCtr="0" forceAA="0" compatLnSpc="1">
+                        <a:prstTxWarp prst="textNoShape">
+                          <a:avLst/>
+                        </a:prstTxWarp>
+                        <a:spAutoFit/>
+                      </wps:bodyPr>
+                    </wps:wsp>
+                  </a:graphicData>
+                </a:graphic>
+                <wp14:sizeRelH relativeFrom="margin">
+                  <wp14:pctWidth>0</wp14:pctWidth>
+                </wp14:sizeRelH>
+                <wp14:sizeRelV relativeFrom="margin">
+                  <wp14:pctHeight>0</wp14:pctHeight>
+                </wp14:sizeRelV>
+              </wp:anchor>
+            </w:drawing>
+          </mc:Choice>
+          <mc:Fallback>
+            <w:pict>
+              <v:shape w14:anchorId="5349F896" id="Text Box 27" o:spid="_x0000_s1028" type="#_x0000_t202" style="position:absolute;margin-left:114.4pt;margin-top:225.8pt;width:49.15pt;height:21.4pt;z-index:251654140;visibility:visible;mso-wrap-style:square;mso-width-percent:0;mso-height-percent:0;mso-wrap-distance-left:9pt;mso-wrap-distance-top:0;mso-wrap-distance-right:9pt;mso-wrap-distance-bottom:0;mso-position-horizontal:absolute;mso-position-horizontal-relative:text;mso-position-vertical:absolute;mso-position-vertical-relative:text;mso-width-percent:0;mso-height-percent:0;mso-width-relative:margin;mso-height-relative:margin;v-text-anchor:middle" o:gfxdata="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" fillcolor="white [3201]" stroked="f" strokeweight=".5pt">
+                <v:textbox style="mso-fit-shape-to-text:t">
+                  <w:txbxContent>
+                    <w:p>
+                      <w:pPr>
+                        <w:jc w:val="center"/>
+                        <w:rPr>
+                          <w:rFonts w:ascii="Charter Roman" w:hAnsi="Charter Roman"/>
+                          <w:lang w:val="en-US"/>
+                        </w:rPr>
+                      </w:pPr>
+                      <w:r>
+                        <w:rPr>
+                          <w:rFonts w:ascii="Charter Roman" w:hAnsi="Charter Roman"/>
+                          <w:lang w:val="en-US"/>
+                        </w:rPr>
+                        <w:t>Adjust</w:t>
+                      </w:r>
+                    </w:p>
+                  </w:txbxContent>
+                </v:textbox>
+              </v:shape>
+            </w:pict>
+          </mc:Fallback>
+        </mc:AlternateContent>
+      </w:r>
+      <w:r>
+        <w:rPr>
+          <w:rFonts w:ascii="Charter Roman" w:hAnsi="Charter Roman" w:cs="Calibri"/>
+          <w:noProof/>
+        </w:rPr>
+        <mc:AlternateContent>
+          <mc:Choice Requires="wps">
+            <w:drawing>
+              <wp:anchor distT="0" distB="0" distL="114300" distR="114300" simplePos="0" relativeHeight="251650044" behindDoc="0" locked="0" layoutInCell="1" allowOverlap="1" wp14:anchorId="75994E3F" wp14:editId="58B881C6">
+                <wp:simplePos x="0" y="0"/>
+                <wp:positionH relativeFrom="column">
+                  <wp:posOffset>4374515</wp:posOffset>
+                </wp:positionH>
+                <wp:positionV relativeFrom="paragraph">
+                  <wp:posOffset>1550198</wp:posOffset>
+                </wp:positionV>
+                <wp:extent cx="705485" cy="225425"/>
+                <wp:effectExtent l="0" t="0" r="5715" b="0"/>
+                <wp:wrapNone/>
+                <wp:docPr id="19" name="Text Box 19"/>
+                <wp:cNvGraphicFramePr/>
+                <a:graphic xmlns:a="http://schemas.openxmlformats.org/drawingml/2006/main">
+                  <a:graphicData uri="http://schemas.microsoft.com/office/word/2010/wordprocessingShape">
+                    <wps:wsp>
+                      <wps:cNvSpPr txBox="1"/>
+                      <wps:spPr>
+                        <a:xfrm>
+                          <a:off x="0" y="0"/>
+                          <a:ext cx="705485" cy="225425"/>
+                        </a:xfrm>
+                        <a:prstGeom prst="rect">
+                          <a:avLst/>
+                        </a:prstGeom>
+                        <a:solidFill>
+                          <a:schemeClr val="lt1"/>
+                        </a:solidFill>
+                        <a:ln w="6350">
+                          <a:noFill/>
+                        </a:ln>
+                      </wps:spPr>
+                      <wps:txbx>
+                        <w:txbxContent>
+                          <w:p>
+                            <w:pPr>
+                              <w:rPr>
+                                <w:rFonts w:ascii="Charter Roman" w:hAnsi="Charter Roman"/>
+                                <w:lang w:val="en-US"/>
+                              </w:rPr>
+                            </w:pPr>
+                            <w:r>
+                              <w:rPr>
+                                <w:rFonts w:ascii="Charter Roman" w:hAnsi="Charter Roman"/>
+                                <w:lang w:val="en-US"/>
+                              </w:rPr>
+                              <w:t>Metrics</w:t>
+                            </w:r>
+                          </w:p>
+                        </w:txbxContent>
+                      </wps:txbx>
+                      <wps:bodyPr rot="0" spcFirstLastPara="0" vertOverflow="overflow" horzOverflow="overflow" vert="horz" wrap="square" lIns="91440" tIns="45720" rIns="91440" bIns="45720" numCol="1" spcCol="0" rtlCol="0" fromWordArt="0" anchor="t" anchorCtr="0" forceAA="0" compatLnSpc="1">
+                        <a:prstTxWarp prst="textNoShape">
+                          <a:avLst/>
+                        </a:prstTxWarp>
+                        <a:spAutoFit/>
+                      </wps:bodyPr>
+                    </wps:wsp>
+                  </a:graphicData>
+                </a:graphic>
+                <wp14:sizeRelH relativeFrom="margin">
+                  <wp14:pctWidth>0</wp14:pctWidth>
+                </wp14:sizeRelH>
+                <wp14:sizeRelV relativeFrom="margin">
+                  <wp14:pctHeight>0</wp14:pctHeight>
+                </wp14:sizeRelV>
+              </wp:anchor>
+            </w:drawing>
+          </mc:Choice>
+          <mc:Fallback>
+            <w:pict>
+              <v:shape w14:anchorId="75994E3F" id="Text Box 19" o:spid="_x0000_s1029" type="#_x0000_t202" style="position:absolute;margin-left:344.45pt;margin-top:122.05pt;width:55.55pt;height:17.75pt;z-index:251650044;visibility:visible;mso-wrap-style:square;mso-width-percent:0;mso-height-percent:0;mso-wrap-distance-left:9pt;mso-wrap-distance-top:0;mso-wrap-distance-right:9pt;mso-wrap-distance-bottom:0;mso-position-horizontal:absolute;mso-position-horizontal-relative:text;mso-position-vertical:absolute;mso-position-vertical-relative:text;mso-width-percent:0;mso-height-percent:0;mso-width-relative:margin;mso-height-relative:margin;v-text-anchor:top" o:gfxdata="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" fillcolor="white [3201]" stroked="f" strokeweight=".5pt">
+                <v:textbox style="mso-fit-shape-to-text:t">
+                  <w:txbxContent>
+                    <w:p>
+                      <w:pPr>
+                        <w:rPr>
+                          <w:rFonts w:ascii="Charter Roman" w:hAnsi="Charter Roman"/>
+                          <w:lang w:val="en-US"/>
+                        </w:rPr>
+                      </w:pPr>
+                      <w:r>
+                        <w:rPr>
+                          <w:rFonts w:ascii="Charter Roman" w:hAnsi="Charter Roman"/>
+                          <w:lang w:val="en-US"/>
+                        </w:rPr>
+                        <w:t>Metrics</w:t>
+                      </w:r>
+                    </w:p>
+                  </w:txbxContent>
+                </v:textbox>
+              </v:shape>
+            </w:pict>
+          </mc:Fallback>
+        </mc:AlternateContent>
+      </w:r>
+      <w:r>
+        <w:rPr>
+          <w:rFonts w:ascii="Charter Roman" w:hAnsi="Charter Roman" w:cs="Calibri"/>
+          <w:noProof/>
+        </w:rPr>
+        <mc:AlternateContent>
+          <mc:Choice Requires="wps">
+            <w:drawing>
+              <wp:anchor distT="0" distB="0" distL="114300" distR="114300" simplePos="0" relativeHeight="251651068" behindDoc="0" locked="0" layoutInCell="1" allowOverlap="1" wp14:anchorId="419DC781" wp14:editId="39577367">
+                <wp:simplePos x="0" y="0"/>
+                <wp:positionH relativeFrom="column">
+                  <wp:posOffset>4392295</wp:posOffset>
+                </wp:positionH>
+                <wp:positionV relativeFrom="paragraph">
+                  <wp:posOffset>2854960</wp:posOffset>
+                </wp:positionV>
+                <wp:extent cx="705485" cy="225425"/>
+                <wp:effectExtent l="0" t="0" r="5715" b="0"/>
+                <wp:wrapNone/>
+                <wp:docPr id="20" name="Text Box 20"/>
+                <wp:cNvGraphicFramePr/>
+                <a:graphic xmlns:a="http://schemas.openxmlformats.org/drawingml/2006/main">
+                  <a:graphicData uri="http://schemas.microsoft.com/office/word/2010/wordprocessingShape">
+                    <wps:wsp>
+                      <wps:cNvSpPr txBox="1"/>
+                      <wps:spPr>
+                        <a:xfrm>
+                          <a:off x="0" y="0"/>
+                          <a:ext cx="705485" cy="225425"/>
+                        </a:xfrm>
+                        <a:prstGeom prst="rect">
+                          <a:avLst/>
+                        </a:prstGeom>
+                        <a:solidFill>
+                          <a:schemeClr val="lt1"/>
+                        </a:solidFill>
+                        <a:ln w="6350">
+                          <a:noFill/>
+                        </a:ln>
+                      </wps:spPr>
+                      <wps:txbx>
+                        <w:txbxContent>
+                          <w:p>
+                            <w:pPr>
+                              <w:rPr>
+                                <w:rFonts w:ascii="Charter Roman" w:hAnsi="Charter Roman"/>
+                                <w:lang w:val="en-US"/>
+                              </w:rPr>
+                            </w:pPr>
+                            <w:r>
+                              <w:rPr>
+                                <w:rFonts w:ascii="Charter Roman" w:hAnsi="Charter Roman"/>
+                                <w:lang w:val="en-US"/>
+                              </w:rPr>
+                              <w:t>Metrics</w:t>
+                            </w:r>
+                          </w:p>
+                        </w:txbxContent>
+                      </wps:txbx>
+                      <wps:bodyPr rot="0" spcFirstLastPara="0" vertOverflow="overflow" horzOverflow="overflow" vert="horz" wrap="square" lIns="91440" tIns="45720" rIns="91440" bIns="45720" numCol="1" spcCol="0" rtlCol="0" fromWordArt="0" anchor="ctr" anchorCtr="0" forceAA="0" compatLnSpc="1">
+                        <a:prstTxWarp prst="textNoShape">
+                          <a:avLst/>
+                        </a:prstTxWarp>
+                        <a:spAutoFit/>
+                      </wps:bodyPr>
+                    </wps:wsp>
+                  </a:graphicData>
+                </a:graphic>
+                <wp14:sizeRelH relativeFrom="margin">
+                  <wp14:pctWidth>0</wp14:pctWidth>
+                </wp14:sizeRelH>
+                <wp14:sizeRelV relativeFrom="margin">
+                  <wp14:pctHeight>0</wp14:pctHeight>
+                </wp14:sizeRelV>
+              </wp:anchor>
+            </w:drawing>
+          </mc:Choice>
+          <mc:Fallback>
+            <w:pict>
+              <v:shape w14:anchorId="419DC781" id="Text Box 20" o:spid="_x0000_s1030" type="#_x0000_t202" style="position:absolute;margin-left:345.85pt;margin-top:224.8pt;width:55.55pt;height:17.75pt;z-index:251651068;visibility:visible;mso-wrap-style:square;mso-width-percent:0;mso-height-percent:0;mso-wrap-distance-left:9pt;mso-wrap-distance-top:0;mso-wrap-distance-right:9pt;mso-wrap-distance-bottom:0;mso-position-horizontal:absolute;mso-position-horizontal-relative:text;mso-position-vertical:absolute;mso-position-vertical-relative:text;mso-width-percent:0;mso-height-percent:0;mso-width-relative:margin;mso-height-relative:margin;v-text-anchor:middle" o:gfxdata="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" fillcolor="white [3201]" stroked="f" strokeweight=".5pt">
+                <v:textbox style="mso-fit-shape-to-text:t">
+                  <w:txbxContent>
+                    <w:p>
+                      <w:pPr>
+                        <w:rPr>
+                          <w:rFonts w:ascii="Charter Roman" w:hAnsi="Charter Roman"/>
+                          <w:lang w:val="en-US"/>
+                        </w:rPr>
+                      </w:pPr>
+                      <w:r>
+                        <w:rPr>
+                          <w:rFonts w:ascii="Charter Roman" w:hAnsi="Charter Roman"/>
+                          <w:lang w:val="en-US"/>
+                        </w:rPr>
+                        <w:t>Metrics</w:t>
+                      </w:r>
+                    </w:p>
+                  </w:txbxContent>
+                </v:textbox>
+              </v:shape>
+            </w:pict>
+          </mc:Fallback>
+        </mc:AlternateContent>
+      </w:r>
+      <w:r>
+        <w:rPr>
+          <w:rFonts w:ascii="Charter Roman" w:hAnsi="Charter Roman" w:cs="Calibri"/>
+          <w:noProof/>
+        </w:rPr>
+        <mc:AlternateContent>
+          <mc:Choice Requires="wps">
+            <w:drawing>
+              <wp:anchor distT="0" distB="0" distL="114300" distR="114300" simplePos="0" relativeHeight="251655164" behindDoc="0" locked="0" layoutInCell="1" allowOverlap="1" wp14:anchorId="63FDE2B9" wp14:editId="6AF31487">
+                <wp:simplePos x="0" y="0"/>
+                <wp:positionH relativeFrom="column">
+                  <wp:posOffset>1458595</wp:posOffset>
+                </wp:positionH>
+                <wp:positionV relativeFrom="paragraph">
+                  <wp:posOffset>1553373</wp:posOffset>
+                </wp:positionV>
+                <wp:extent cx="624205" cy="271780"/>
+                <wp:effectExtent l="0" t="0" r="0" b="0"/>
+                <wp:wrapNone/>
+                <wp:docPr id="38" name="Text Box 38"/>
+                <wp:cNvGraphicFramePr/>
+                <a:graphic xmlns:a="http://schemas.openxmlformats.org/drawingml/2006/main">
+                  <a:graphicData uri="http://schemas.microsoft.com/office/word/2010/wordprocessingShape">
+                    <wps:wsp>
+                      <wps:cNvSpPr txBox="1"/>
+                      <wps:spPr>
+                        <a:xfrm>
+                          <a:off x="0" y="0"/>
+                          <a:ext cx="624205" cy="271780"/>
+                        </a:xfrm>
+                        <a:prstGeom prst="rect">
+                          <a:avLst/>
+                        </a:prstGeom>
+                        <a:solidFill>
+                          <a:schemeClr val="lt1"/>
+                        </a:solidFill>
+                        <a:ln w="6350">
+                          <a:noFill/>
+                        </a:ln>
+                      </wps:spPr>
+                      <wps:txbx>
+                        <w:txbxContent>
+                          <w:p>
+                            <w:pPr>
+                              <w:jc w:val="center"/>
+                              <w:rPr>
+                                <w:rFonts w:ascii="Charter Roman" w:hAnsi="Charter Roman"/>
+                                <w:lang w:val="en-US"/>
+                              </w:rPr>
+                            </w:pPr>
+                            <w:r>
+                              <w:rPr>
+                                <w:rFonts w:ascii="Charter Roman" w:hAnsi="Charter Roman"/>
+                                <w:lang w:val="en-US"/>
+                              </w:rPr>
+                              <w:t>Adjust</w:t>
+                            </w:r>
+                          </w:p>
+                        </w:txbxContent>
+                      </wps:txbx>
+                      <wps:bodyPr rot="0" spcFirstLastPara="0" vertOverflow="overflow" horzOverflow="overflow" vert="horz" wrap="square" lIns="91440" tIns="45720" rIns="91440" bIns="45720" numCol="1" spcCol="0" rtlCol="0" fromWordArt="0" anchor="ctr" anchorCtr="0" forceAA="0" compatLnSpc="1">
+                        <a:prstTxWarp prst="textNoShape">
+                          <a:avLst/>
+                        </a:prstTxWarp>
+                        <a:spAutoFit/>
+                      </wps:bodyPr>
+                    </wps:wsp>
+                  </a:graphicData>
+                </a:graphic>
+                <wp14:sizeRelH relativeFrom="margin">
+                  <wp14:pctWidth>0</wp14:pctWidth>
+                </wp14:sizeRelH>
+                <wp14:sizeRelV relativeFrom="margin">
+                  <wp14:pctHeight>0</wp14:pctHeight>
+                </wp14:sizeRelV>
+              </wp:anchor>
+            </w:drawing>
+          </mc:Choice>
+          <mc:Fallback>
+            <w:pict>
+              <v:shape w14:anchorId="63FDE2B9" id="Text Box 38" o:spid="_x0000_s1031" type="#_x0000_t202" style="position:absolute;margin-left:114.85pt;margin-top:122.3pt;width:49.15pt;height:21.4pt;z-index:251655164;visibility:visible;mso-wrap-style:square;mso-width-percent:0;mso-height-percent:0;mso-wrap-distance-left:9pt;mso-wrap-distance-top:0;mso-wrap-distance-right:9pt;mso-wrap-distance-bottom:0;mso-position-horizontal:absolute;mso-position-horizontal-relative:text;mso-position-vertical:absolute;mso-position-vertical-relative:text;mso-width-percent:0;mso-height-percent:0;mso-width-relative:margin;mso-height-relative:margin;v-text-anchor:middle" o:gfxdata="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" fillcolor="white [3201]" stroked="f" strokeweight=".5pt">
+                <v:textbox style="mso-fit-shape-to-text:t">
+                  <w:txbxContent>
+                    <w:p>
+                      <w:pPr>
+                        <w:jc w:val="center"/>
+                        <w:rPr>
+                          <w:rFonts w:ascii="Charter Roman" w:hAnsi="Charter Roman"/>
+                          <w:lang w:val="en-US"/>
+                        </w:rPr>
+                      </w:pPr>
+                      <w:r>
+                        <w:rPr>
+                          <w:rFonts w:ascii="Charter Roman" w:hAnsi="Charter Roman"/>
+                          <w:lang w:val="en-US"/>
+                        </w:rPr>
+                        <w:t>Adjust</w:t>
+                      </w:r>
+                    </w:p>
+                  </w:txbxContent>
+                </v:textbox>
+              </v:shape>
+            </w:pict>
+          </mc:Fallback>
+        </mc:AlternateContent>
+      </w:r>
+      <w:r>
+        <w:rPr>
+          <w:rFonts w:ascii="Charter Roman" w:hAnsi="Charter Roman" w:cs="Calibri"/>
+          <w:noProof/>
+        </w:rPr>
+        <mc:AlternateContent>
+          <mc:Choice Requires="wps">
+            <w:drawing>
+              <wp:anchor distT="0" distB="0" distL="114300" distR="114300" simplePos="0" relativeHeight="251694080" behindDoc="0" locked="0" layoutInCell="1" allowOverlap="1" wp14:anchorId="6E6A4E10" wp14:editId="0A675E48">
+                <wp:simplePos x="0" y="0"/>
+                <wp:positionH relativeFrom="column">
+                  <wp:posOffset>1369858</wp:posOffset>
+                </wp:positionH>
+                <wp:positionV relativeFrom="paragraph">
+                  <wp:posOffset>4542155</wp:posOffset>
+                </wp:positionV>
+                <wp:extent cx="746125" cy="5715"/>
+                <wp:effectExtent l="25400" t="63500" r="0" b="70485"/>
+                <wp:wrapNone/>
+                <wp:docPr id="1" name="Straight Arrow Connector 1"/>
+                <wp:cNvGraphicFramePr/>
+                <a:graphic xmlns:a="http://schemas.openxmlformats.org/drawingml/2006/main">
+                  <a:graphicData uri="http://schemas.microsoft.com/office/word/2010/wordprocessingShape">
+                    <wps:wsp>
+                      <wps:cNvCnPr/>
+                      <wps:spPr>
+                        <a:xfrm flipH="1">
+                          <a:off x="0" y="0"/>
+                          <a:ext cx="746125" cy="5715"/>
+                        </a:xfrm>
+                        <a:prstGeom prst="straightConnector1">
+                          <a:avLst/>
+                        </a:prstGeom>
+                        <a:ln w="19050">
+                          <a:solidFill>
+                            <a:schemeClr val="tx1"/>
+                          </a:solidFill>
+                          <a:tailEnd type="triangle"/>
+                        </a:ln>
+                      </wps:spPr>
+                      <wps:style>
+                        <a:lnRef idx="1">
+                          <a:schemeClr val="accent1"/>
+                        </a:lnRef>
+                        <a:fillRef idx="0">
+                          <a:schemeClr val="accent1"/>
+                        </a:fillRef>
+                        <a:effectRef idx="0">
+                          <a:schemeClr val="accent1"/>
+                        </a:effectRef>
+                        <a:fontRef idx="minor">
+                          <a:schemeClr val="tx1"/>
+                        </a:fontRef>
+                      </wps:style>
+                      <wps:bodyPr/>
+                    </wps:wsp>
+                  </a:graphicData>
+                </a:graphic>
+              </wp:anchor>
+            </w:drawing>
+          </mc:Choice>
+          <mc:Fallback>
+            <w:pict>
+              <v:shapetype w14:anchorId="26656EA3" id="_x0000_t32" coordsize="21600,21600" o:spt="32" o:oned="t" path="m,l21600,21600e" filled="f">
+                <v:path arrowok="t" fillok="f" o:connecttype="none"/>
+                <o:lock v:ext="edit" shapetype="t"/>
+              </v:shapetype>
+              <v:shape id="Straight Arrow Connector 1" o:spid="_x0000_s1026" type="#_x0000_t32" style="position:absolute;margin-left:107.85pt;margin-top:357.65pt;width:58.75pt;height:.45pt;flip:x;z-index:251694080;visibility:visible;mso-wrap-style:square;mso-wrap-distance-left:9pt;mso-wrap-distance-top:0;mso-wrap-distance-right:9pt;mso-wrap-distance-bottom:0;mso-position-horizontal:absolute;mso-position-horizontal-relative:text;mso-position-vertical:absolute;mso-position-vertical-relative:text" o:gfxdata="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" strokecolor="black [3213]" strokeweight="1.5pt">
+                <v:stroke endarrow="block" joinstyle="miter"/>
+              </v:shape>
+            </w:pict>
+          </mc:Fallback>
+        </mc:AlternateContent>
+      </w:r>
+      <w:r>
+        <w:rPr>
+          <w:rFonts w:ascii="Charter Roman" w:hAnsi="Charter Roman" w:cs="Calibri"/>
+          <w:noProof/>
+        </w:rPr>
+        <mc:AlternateContent>
+          <mc:Choice Requires="wps">
+            <w:drawing>
+              <wp:anchor distT="0" distB="0" distL="114300" distR="114300" simplePos="0" relativeHeight="251717632" behindDoc="0" locked="0" layoutInCell="1" allowOverlap="1" wp14:anchorId="422FD19D" wp14:editId="11A3FAEB">
+                <wp:simplePos x="0" y="0"/>
+                <wp:positionH relativeFrom="column">
+                  <wp:posOffset>3379205</wp:posOffset>
+                </wp:positionH>
+                <wp:positionV relativeFrom="paragraph">
+                  <wp:posOffset>1104523</wp:posOffset>
+                </wp:positionV>
+                <wp:extent cx="1276539" cy="271780"/>
+                <wp:effectExtent l="0" t="0" r="6350" b="0"/>
+                <wp:wrapNone/>
+                <wp:docPr id="40" name="Text Box 40"/>
+                <wp:cNvGraphicFramePr/>
+                <a:graphic xmlns:a="http://schemas.openxmlformats.org/drawingml/2006/main">
+                  <a:graphicData uri="http://schemas.microsoft.com/office/word/2010/wordprocessingShape">
+                    <wps:wsp>
+                      <wps:cNvSpPr txBox="1"/>
+                      <wps:spPr>
+                        <a:xfrm>
+                          <a:off x="0" y="0"/>
+                          <a:ext cx="1276539" cy="271780"/>
+                        </a:xfrm>
+                        <a:prstGeom prst="rect">
+                          <a:avLst/>
+                        </a:prstGeom>
+                        <a:solidFill>
+                          <a:schemeClr val="lt1"/>
+                        </a:solidFill>
+                        <a:ln w="6350">
+                          <a:noFill/>
+                        </a:ln>
+                      </wps:spPr>
+                      <wps:txbx>
+                        <w:txbxContent>
+                          <w:p>
+                            <w:pPr>
+                              <w:jc w:val="center"/>
+                              <w:rPr>
+                                <w:rFonts w:ascii="Charter Roman" w:hAnsi="Charter Roman"/>
+                                <w:lang w:val="en-US"/>
+                              </w:rPr>
+                            </w:pPr>
+                            <w:r>
+                              <w:rPr>
+                                <w:rFonts w:ascii="Charter Roman" w:hAnsi="Charter Roman"/>
+                                <w:lang w:val="en-US"/>
+                              </w:rPr>
+                              <w:t>Request / Reply</w:t>
+                            </w:r>
+                          </w:p>
+                        </w:txbxContent>
+                      </wps:txbx>
+                      <wps:bodyPr rot="0" spcFirstLastPara="0" vertOverflow="overflow" horzOverflow="overflow" vert="horz" wrap="square" lIns="91440" tIns="45720" rIns="91440" bIns="45720" numCol="1" spcCol="0" rtlCol="0" fromWordArt="0" anchor="ctr" anchorCtr="0" forceAA="0" compatLnSpc="1">
+                        <a:prstTxWarp prst="textNoShape">
+                          <a:avLst/>
+                        </a:prstTxWarp>
+                        <a:spAutoFit/>
+                      </wps:bodyPr>
+                    </wps:wsp>
+                  </a:graphicData>
+                </a:graphic>
+                <wp14:sizeRelH relativeFrom="margin">
+                  <wp14:pctWidth>0</wp14:pctWidth>
+                </wp14:sizeRelH>
+                <wp14:sizeRelV relativeFrom="margin">
+                  <wp14:pctHeight>0</wp14:pctHeight>
+                </wp14:sizeRelV>
+              </wp:anchor>
+            </w:drawing>
+          </mc:Choice>
+          <mc:Fallback>
+            <w:pict>
+              <v:shape w14:anchorId="422FD19D" id="Text Box 40" o:spid="_x0000_s1032" type="#_x0000_t202" style="position:absolute;margin-left:266.1pt;margin-top:86.95pt;width:100.5pt;height:21.4pt;z-index:251717632;visibility:visible;mso-wrap-style:square;mso-width-percent:0;mso-height-percent:0;mso-wrap-distance-left:9pt;mso-wrap-distance-top:0;mso-wrap-distance-right:9pt;mso-wrap-distance-bottom:0;mso-position-horizontal:absolute;mso-position-horizontal-relative:text;mso-position-vertical:absolute;mso-position-vertical-relative:text;mso-width-percent:0;mso-height-percent:0;mso-width-relative:margin;mso-height-relative:margin;v-text-anchor:middle" o:gfxdata="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" fillcolor="white [3201]" stroked="f" strokeweight=".5pt">
+                <v:textbox style="mso-fit-shape-to-text:t">
+                  <w:txbxContent>
+                    <w:p>
+                      <w:pPr>
+                        <w:jc w:val="center"/>
+                        <w:rPr>
+                          <w:rFonts w:ascii="Charter Roman" w:hAnsi="Charter Roman"/>
+                          <w:lang w:val="en-US"/>
+                        </w:rPr>
+                      </w:pPr>
+                      <w:r>
+                        <w:rPr>
+                          <w:rFonts w:ascii="Charter Roman" w:hAnsi="Charter Roman"/>
                           <w:lang w:val="en-US"/>
                         </w:rPr>
                         <w:t>Request / Reply</w:t>
@@ -134,235 +848,7 @@
         <mc:AlternateContent>
           <mc:Choice Requires="wps">
             <w:drawing>
-              <wp:anchor distT="0" distB="0" distL="114300" distR="114300" simplePos="0" relativeHeight="251693056" behindDoc="0" locked="0" layoutInCell="1" allowOverlap="1" wp14:anchorId="5349F896" wp14:editId="20A5D107">
-                <wp:simplePos x="0" y="0"/>
-                <wp:positionH relativeFrom="column">
-                  <wp:posOffset>1453443</wp:posOffset>
-                </wp:positionH>
-                <wp:positionV relativeFrom="paragraph">
-                  <wp:posOffset>2858770</wp:posOffset>
-                </wp:positionV>
-                <wp:extent cx="624205" cy="271780"/>
-                <wp:effectExtent l="0" t="0" r="0" b="1270"/>
-                <wp:wrapNone/>
-                <wp:docPr id="27" name="Text Box 27"/>
-                <wp:cNvGraphicFramePr/>
-                <a:graphic xmlns:a="http://schemas.openxmlformats.org/drawingml/2006/main">
-                  <a:graphicData uri="http://schemas.microsoft.com/office/word/2010/wordprocessingShape">
-                    <wps:wsp>
-                      <wps:cNvSpPr txBox="1"/>
-                      <wps:spPr>
-                        <a:xfrm>
-                          <a:off x="0" y="0"/>
-                          <a:ext cx="624205" cy="271780"/>
-                        </a:xfrm>
-                        <a:prstGeom prst="rect">
-                          <a:avLst/>
-                        </a:prstGeom>
-                        <a:solidFill>
-                          <a:schemeClr val="lt1"/>
-                        </a:solidFill>
-                        <a:ln w="6350">
-                          <a:noFill/>
-                        </a:ln>
-                      </wps:spPr>
-                      <wps:txbx>
-                        <w:txbxContent>
-                          <w:p>
-                            <w:pPr>
-                              <w:jc w:val="center"/>
-                              <w:rPr>
-                                <w:rFonts w:ascii="Charter Roman" w:hAnsi="Charter Roman"/>
-                                <w:sz w:val="20"/>
-                                <w:szCs w:val="20"/>
-                                <w:lang w:val="en-US"/>
-                              </w:rPr>
-                            </w:pPr>
-                            <w:r>
-                              <w:rPr>
-                                <w:rFonts w:ascii="Charter Roman" w:hAnsi="Charter Roman"/>
-                                <w:sz w:val="20"/>
-                                <w:szCs w:val="20"/>
-                                <w:lang w:val="en-US"/>
-                              </w:rPr>
-                              <w:t>Adjust</w:t>
-                            </w:r>
-                          </w:p>
-                        </w:txbxContent>
-                      </wps:txbx>
-                      <wps:bodyPr rot="0" spcFirstLastPara="0" vertOverflow="overflow" horzOverflow="overflow" vert="horz" wrap="square" lIns="91440" tIns="45720" rIns="91440" bIns="45720" numCol="1" spcCol="0" rtlCol="0" fromWordArt="0" anchor="ctr" anchorCtr="0" forceAA="0" compatLnSpc="1">
-                        <a:prstTxWarp prst="textNoShape">
-                          <a:avLst/>
-                        </a:prstTxWarp>
-                        <a:spAutoFit/>
-                      </wps:bodyPr>
-                    </wps:wsp>
-                  </a:graphicData>
-                </a:graphic>
-                <wp14:sizeRelH relativeFrom="margin">
-                  <wp14:pctWidth>0</wp14:pctWidth>
-                </wp14:sizeRelH>
-                <wp14:sizeRelV relativeFrom="margin">
-                  <wp14:pctHeight>0</wp14:pctHeight>
-                </wp14:sizeRelV>
-              </wp:anchor>
-            </w:drawing>
-          </mc:Choice>
-          <mc:Fallback>
-            <w:pict>
-              <v:shape w14:anchorId="5349F896" id="Text Box 27" o:spid="_x0000_s1027" type="#_x0000_t202" style="position:absolute;margin-left:114.45pt;margin-top:225.1pt;width:49.15pt;height:21.4pt;z-index:251693056;visibility:visible;mso-wrap-style:square;mso-width-percent:0;mso-height-percent:0;mso-wrap-distance-left:9pt;mso-wrap-distance-top:0;mso-wrap-distance-right:9pt;mso-wrap-distance-bottom:0;mso-position-horizontal:absolute;mso-position-horizontal-relative:text;mso-position-vertical:absolute;mso-position-vertical-relative:text;mso-width-percent:0;mso-height-percent:0;mso-width-relative:margin;mso-height-relative:margin;v-text-anchor:middle" o:gfxdata="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" fillcolor="white [3201]" stroked="f" strokeweight=".5pt">
-                <v:textbox style="mso-fit-shape-to-text:t">
-                  <w:txbxContent>
-                    <w:p>
-                      <w:pPr>
-                        <w:jc w:val="center"/>
-                        <w:rPr>
-                          <w:rFonts w:ascii="Charter Roman" w:hAnsi="Charter Roman"/>
-                          <w:sz w:val="20"/>
-                          <w:szCs w:val="20"/>
-                          <w:lang w:val="en-US"/>
-                        </w:rPr>
-                      </w:pPr>
-                      <w:r>
-                        <w:rPr>
-                          <w:rFonts w:ascii="Charter Roman" w:hAnsi="Charter Roman"/>
-                          <w:sz w:val="20"/>
-                          <w:szCs w:val="20"/>
-                          <w:lang w:val="en-US"/>
-                        </w:rPr>
-                        <w:t>Adjust</w:t>
-                      </w:r>
-                    </w:p>
-                  </w:txbxContent>
-                </v:textbox>
-              </v:shape>
-            </w:pict>
-          </mc:Fallback>
-        </mc:AlternateContent>
-      </w:r>
-      <w:r>
-        <w:rPr>
-          <w:rFonts w:ascii="Charter Roman" w:hAnsi="Charter Roman" w:cs="Calibri"/>
-          <w:noProof/>
-        </w:rPr>
-        <mc:AlternateContent>
-          <mc:Choice Requires="wps">
-            <w:drawing>
-              <wp:anchor distT="0" distB="0" distL="114300" distR="114300" simplePos="0" relativeHeight="251713536" behindDoc="0" locked="0" layoutInCell="1" allowOverlap="1" wp14:anchorId="63FDE2B9" wp14:editId="432A9678">
-                <wp:simplePos x="0" y="0"/>
-                <wp:positionH relativeFrom="column">
-                  <wp:posOffset>1459158</wp:posOffset>
-                </wp:positionH>
-                <wp:positionV relativeFrom="paragraph">
-                  <wp:posOffset>1563370</wp:posOffset>
-                </wp:positionV>
-                <wp:extent cx="624205" cy="271780"/>
-                <wp:effectExtent l="0" t="0" r="0" b="1270"/>
-                <wp:wrapNone/>
-                <wp:docPr id="38" name="Text Box 38"/>
-                <wp:cNvGraphicFramePr/>
-                <a:graphic xmlns:a="http://schemas.openxmlformats.org/drawingml/2006/main">
-                  <a:graphicData uri="http://schemas.microsoft.com/office/word/2010/wordprocessingShape">
-                    <wps:wsp>
-                      <wps:cNvSpPr txBox="1"/>
-                      <wps:spPr>
-                        <a:xfrm>
-                          <a:off x="0" y="0"/>
-                          <a:ext cx="624205" cy="271780"/>
-                        </a:xfrm>
-                        <a:prstGeom prst="rect">
-                          <a:avLst/>
-                        </a:prstGeom>
-                        <a:solidFill>
-                          <a:schemeClr val="lt1"/>
-                        </a:solidFill>
-                        <a:ln w="6350">
-                          <a:noFill/>
-                        </a:ln>
-                      </wps:spPr>
-                      <wps:txbx>
-                        <w:txbxContent>
-                          <w:p>
-                            <w:pPr>
-                              <w:jc w:val="center"/>
-                              <w:rPr>
-                                <w:rFonts w:ascii="Charter Roman" w:hAnsi="Charter Roman"/>
-                                <w:sz w:val="20"/>
-                                <w:szCs w:val="20"/>
-                                <w:lang w:val="en-US"/>
-                              </w:rPr>
-                            </w:pPr>
-                            <w:r>
-                              <w:rPr>
-                                <w:rFonts w:ascii="Charter Roman" w:hAnsi="Charter Roman"/>
-                                <w:sz w:val="20"/>
-                                <w:szCs w:val="20"/>
-                                <w:lang w:val="en-US"/>
-                              </w:rPr>
-                              <w:t>Adjust</w:t>
-                            </w:r>
-                          </w:p>
-                        </w:txbxContent>
-                      </wps:txbx>
-                      <wps:bodyPr rot="0" spcFirstLastPara="0" vertOverflow="overflow" horzOverflow="overflow" vert="horz" wrap="square" lIns="91440" tIns="45720" rIns="91440" bIns="45720" numCol="1" spcCol="0" rtlCol="0" fromWordArt="0" anchor="ctr" anchorCtr="0" forceAA="0" compatLnSpc="1">
-                        <a:prstTxWarp prst="textNoShape">
-                          <a:avLst/>
-                        </a:prstTxWarp>
-                        <a:spAutoFit/>
-                      </wps:bodyPr>
-                    </wps:wsp>
-                  </a:graphicData>
-                </a:graphic>
-                <wp14:sizeRelH relativeFrom="margin">
-                  <wp14:pctWidth>0</wp14:pctWidth>
-                </wp14:sizeRelH>
-                <wp14:sizeRelV relativeFrom="margin">
-                  <wp14:pctHeight>0</wp14:pctHeight>
-                </wp14:sizeRelV>
-              </wp:anchor>
-            </w:drawing>
-          </mc:Choice>
-          <mc:Fallback>
-            <w:pict>
-              <v:shape w14:anchorId="63FDE2B9" id="Text Box 38" o:spid="_x0000_s1028" type="#_x0000_t202" style="position:absolute;margin-left:114.9pt;margin-top:123.1pt;width:49.15pt;height:21.4pt;z-index:251713536;visibility:visible;mso-wrap-style:square;mso-width-percent:0;mso-height-percent:0;mso-wrap-distance-left:9pt;mso-wrap-distance-top:0;mso-wrap-distance-right:9pt;mso-wrap-distance-bottom:0;mso-position-horizontal:absolute;mso-position-horizontal-relative:text;mso-position-vertical:absolute;mso-position-vertical-relative:text;mso-width-percent:0;mso-height-percent:0;mso-width-relative:margin;mso-height-relative:margin;v-text-anchor:middle" o:gfxdata="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" fillcolor="white [3201]" stroked="f" strokeweight=".5pt">
-                <v:textbox style="mso-fit-shape-to-text:t">
-                  <w:txbxContent>
-                    <w:p>
-                      <w:pPr>
-                        <w:jc w:val="center"/>
-                        <w:rPr>
-                          <w:rFonts w:ascii="Charter Roman" w:hAnsi="Charter Roman"/>
-                          <w:sz w:val="20"/>
-                          <w:szCs w:val="20"/>
-                          <w:lang w:val="en-US"/>
-                        </w:rPr>
-                      </w:pPr>
-                      <w:r>
-                        <w:rPr>
-                          <w:rFonts w:ascii="Charter Roman" w:hAnsi="Charter Roman"/>
-                          <w:sz w:val="20"/>
-                          <w:szCs w:val="20"/>
-                          <w:lang w:val="en-US"/>
-                        </w:rPr>
-                        <w:t>Adjust</w:t>
-                      </w:r>
-                    </w:p>
-                  </w:txbxContent>
-                </v:textbox>
-              </v:shape>
-            </w:pict>
-          </mc:Fallback>
-        </mc:AlternateContent>
-      </w:r>
-      <w:r>
-        <w:rPr>
-          <w:rFonts w:ascii="Charter Roman" w:hAnsi="Charter Roman" w:cs="Calibri"/>
-          <w:noProof/>
-        </w:rPr>
-        <mc:AlternateContent>
-          <mc:Choice Requires="wps">
-            <w:drawing>
-              <wp:anchor distT="0" distB="0" distL="114300" distR="114300" simplePos="0" relativeHeight="251715584" behindDoc="0" locked="0" layoutInCell="1" allowOverlap="1" wp14:anchorId="104F86F7" wp14:editId="26F8D25A">
+              <wp:anchor distT="0" distB="0" distL="114300" distR="114300" simplePos="0" relativeHeight="251715584" behindDoc="0" locked="0" layoutInCell="1" allowOverlap="1" wp14:anchorId="104F86F7" wp14:editId="360F7171">
                 <wp:simplePos x="0" y="0"/>
                 <wp:positionH relativeFrom="column">
                   <wp:posOffset>1386205</wp:posOffset>
@@ -423,11 +909,7 @@
           </mc:Choice>
           <mc:Fallback>
             <w:pict>
-              <v:shapetype w14:anchorId="42831871" id="_x0000_t32" coordsize="21600,21600" o:spt="32" o:oned="t" path="m,l21600,21600e" filled="f">
-                <v:path arrowok="t" fillok="f" o:connecttype="none"/>
-                <o:lock v:ext="edit" shapetype="t"/>
-              </v:shapetype>
-              <v:shape id="Straight Arrow Connector 39" o:spid="_x0000_s1026" type="#_x0000_t32" style="position:absolute;margin-left:109.15pt;margin-top:146.65pt;width:58.75pt;height:.45pt;flip:y;z-index:251715584;visibility:visible;mso-wrap-style:square;mso-width-percent:0;mso-height-percent:0;mso-wrap-distance-left:9pt;mso-wrap-distance-top:0;mso-wrap-distance-right:9pt;mso-wrap-distance-bottom:0;mso-position-horizontal:absolute;mso-position-horizontal-relative:text;mso-position-vertical:absolute;mso-position-vertical-relative:text;mso-width-percent:0;mso-height-percent:0;mso-width-relative:margin;mso-height-relative:margin" o:gfxdata="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" strokecolor="black [3213]" strokeweight="1.5pt">
+              <v:shape w14:anchorId="28EE6923" id="Straight Arrow Connector 39" o:spid="_x0000_s1026" type="#_x0000_t32" style="position:absolute;margin-left:109.15pt;margin-top:146.65pt;width:58.75pt;height:.45pt;flip:y;z-index:251715584;visibility:visible;mso-wrap-style:square;mso-width-percent:0;mso-height-percent:0;mso-wrap-distance-left:9pt;mso-wrap-distance-top:0;mso-wrap-distance-right:9pt;mso-wrap-distance-bottom:0;mso-position-horizontal:absolute;mso-position-horizontal-relative:text;mso-position-vertical:absolute;mso-position-vertical-relative:text;mso-width-percent:0;mso-height-percent:0;mso-width-relative:margin;mso-height-relative:margin" o:gfxdata="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" strokecolor="black [3213]" strokeweight="1.5pt">
                 <v:stroke endarrow="block" joinstyle="miter"/>
               </v:shape>
             </w:pict>
@@ -442,7 +924,7 @@
         <mc:AlternateContent>
           <mc:Choice Requires="wps">
             <w:drawing>
-              <wp:anchor distT="0" distB="0" distL="114300" distR="114300" simplePos="0" relativeHeight="251688960" behindDoc="0" locked="0" layoutInCell="1" allowOverlap="1" wp14:anchorId="27D32F7D" wp14:editId="5CC0EA2C">
+              <wp:anchor distT="0" distB="0" distL="114300" distR="114300" simplePos="0" relativeHeight="251688960" behindDoc="0" locked="0" layoutInCell="1" allowOverlap="1" wp14:anchorId="27D32F7D" wp14:editId="097FCE53">
                 <wp:simplePos x="0" y="0"/>
                 <wp:positionH relativeFrom="column">
                   <wp:posOffset>3336403</wp:posOffset>
@@ -504,7 +986,7 @@
           </mc:Choice>
           <mc:Fallback>
             <w:pict>
-              <v:shape w14:anchorId="003E310D" id="Straight Arrow Connector 25" o:spid="_x0000_s1026" type="#_x0000_t32" style="position:absolute;margin-left:262.7pt;margin-top:178.2pt;width:43.75pt;height:46.5pt;z-index:251688960;visibility:visible;mso-wrap-style:square;mso-width-percent:0;mso-height-percent:0;mso-wrap-distance-left:9pt;mso-wrap-distance-top:0;mso-wrap-distance-right:9pt;mso-wrap-distance-bottom:0;mso-position-horizontal:absolute;mso-position-horizontal-relative:text;mso-position-vertical:absolute;mso-position-vertical-relative:text;mso-width-percent:0;mso-height-percent:0;mso-width-relative:margin;mso-height-relative:margin" o:gfxdata="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" strokecolor="black [3213]" strokeweight="1.5pt">
+              <v:shape w14:anchorId="75B8768C" id="Straight Arrow Connector 25" o:spid="_x0000_s1026" type="#_x0000_t32" style="position:absolute;margin-left:262.7pt;margin-top:178.2pt;width:43.75pt;height:46.5pt;z-index:251688960;visibility:visible;mso-wrap-style:square;mso-width-percent:0;mso-height-percent:0;mso-wrap-distance-left:9pt;mso-wrap-distance-top:0;mso-wrap-distance-right:9pt;mso-wrap-distance-bottom:0;mso-position-horizontal:absolute;mso-position-horizontal-relative:text;mso-position-vertical:absolute;mso-position-vertical-relative:text;mso-width-percent:0;mso-height-percent:0;mso-width-relative:margin;mso-height-relative:margin" o:gfxdata="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" strokecolor="black [3213]" strokeweight="1.5pt">
                 <v:stroke startarrow="oval" endarrow="block" joinstyle="miter"/>
               </v:shape>
             </w:pict>
@@ -519,7 +1001,7 @@
         <mc:AlternateContent>
           <mc:Choice Requires="wps">
             <w:drawing>
-              <wp:anchor distT="0" distB="0" distL="114300" distR="114300" simplePos="0" relativeHeight="251686912" behindDoc="0" locked="0" layoutInCell="1" allowOverlap="1" wp14:anchorId="3AB9598A" wp14:editId="0900BAD4">
+              <wp:anchor distT="0" distB="0" distL="114300" distR="114300" simplePos="0" relativeHeight="251686912" behindDoc="0" locked="0" layoutInCell="1" allowOverlap="1" wp14:anchorId="3AB9598A" wp14:editId="071B0A91">
                 <wp:simplePos x="0" y="0"/>
                 <wp:positionH relativeFrom="column">
                   <wp:posOffset>3151207</wp:posOffset>
@@ -581,7 +1063,7 @@
           </mc:Choice>
           <mc:Fallback>
             <w:pict>
-              <v:shape w14:anchorId="2FDF9CF9" id="Straight Arrow Connector 24" o:spid="_x0000_s1026" type="#_x0000_t32" style="position:absolute;margin-left:248.15pt;margin-top:177.7pt;width:14.55pt;height:47.85pt;flip:x;z-index:251686912;visibility:visible;mso-wrap-style:square;mso-width-percent:0;mso-height-percent:0;mso-wrap-distance-left:9pt;mso-wrap-distance-top:0;mso-wrap-distance-right:9pt;mso-wrap-distance-bottom:0;mso-position-horizontal:absolute;mso-position-horizontal-relative:text;mso-position-vertical:absolute;mso-position-vertical-relative:text;mso-width-percent:0;mso-height-percent:0;mso-width-relative:margin;mso-height-relative:margin" o:gfxdata="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" strokecolor="black [3213]" strokeweight="1.5pt">
+              <v:shape w14:anchorId="06369CA6" id="Straight Arrow Connector 24" o:spid="_x0000_s1026" type="#_x0000_t32" style="position:absolute;margin-left:248.15pt;margin-top:177.7pt;width:14.55pt;height:47.85pt;flip:x;z-index:251686912;visibility:visible;mso-wrap-style:square;mso-width-percent:0;mso-height-percent:0;mso-wrap-distance-left:9pt;mso-wrap-distance-top:0;mso-wrap-distance-right:9pt;mso-wrap-distance-bottom:0;mso-position-horizontal:absolute;mso-position-horizontal-relative:text;mso-position-vertical:absolute;mso-position-vertical-relative:text;mso-width-percent:0;mso-height-percent:0;mso-width-relative:margin;mso-height-relative:margin" o:gfxdata="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" strokecolor="black [3213]" strokeweight="1.5pt">
                 <v:stroke startarrow="oval" endarrow="block" joinstyle="miter"/>
               </v:shape>
             </w:pict>
@@ -596,7 +1078,7 @@
         <mc:AlternateContent>
           <mc:Choice Requires="wps">
             <w:drawing>
-              <wp:anchor distT="0" distB="0" distL="114300" distR="114300" simplePos="0" relativeHeight="251684864" behindDoc="0" locked="0" layoutInCell="1" allowOverlap="1" wp14:anchorId="4A442704" wp14:editId="2B3EAEDF">
+              <wp:anchor distT="0" distB="0" distL="114300" distR="114300" simplePos="0" relativeHeight="251684864" behindDoc="0" locked="0" layoutInCell="1" allowOverlap="1" wp14:anchorId="4A442704" wp14:editId="337109EF">
                 <wp:simplePos x="0" y="0"/>
                 <wp:positionH relativeFrom="column">
                   <wp:posOffset>2607197</wp:posOffset>
@@ -658,7 +1140,7 @@
           </mc:Choice>
           <mc:Fallback>
             <w:pict>
-              <v:shape w14:anchorId="58E3687A" id="Straight Arrow Connector 23" o:spid="_x0000_s1026" type="#_x0000_t32" style="position:absolute;margin-left:205.3pt;margin-top:177.25pt;width:56.95pt;height:49.2pt;flip:x;z-index:251684864;visibility:visible;mso-wrap-style:square;mso-width-percent:0;mso-height-percent:0;mso-wrap-distance-left:9pt;mso-wrap-distance-top:0;mso-wrap-distance-right:9pt;mso-wrap-distance-bottom:0;mso-position-horizontal:absolute;mso-position-horizontal-relative:text;mso-position-vertical:absolute;mso-position-vertical-relative:text;mso-width-percent:0;mso-height-percent:0;mso-width-relative:margin;mso-height-relative:margin" o:gfxdata="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" strokecolor="black [3213]" strokeweight="1.5pt">
+              <v:shape w14:anchorId="305DCB5E" id="Straight Arrow Connector 23" o:spid="_x0000_s1026" type="#_x0000_t32" style="position:absolute;margin-left:205.3pt;margin-top:177.25pt;width:56.95pt;height:49.2pt;flip:x;z-index:251684864;visibility:visible;mso-wrap-style:square;mso-width-percent:0;mso-height-percent:0;mso-wrap-distance-left:9pt;mso-wrap-distance-top:0;mso-wrap-distance-right:9pt;mso-wrap-distance-bottom:0;mso-position-horizontal:absolute;mso-position-horizontal-relative:text;mso-position-vertical:absolute;mso-position-vertical-relative:text;mso-width-percent:0;mso-height-percent:0;mso-width-relative:margin;mso-height-relative:margin" o:gfxdata="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" strokecolor="black [3213]" strokeweight="1.5pt">
                 <v:stroke startarrow="oval" endarrow="block" joinstyle="miter"/>
               </v:shape>
             </w:pict>
@@ -673,345 +1155,7 @@
         <mc:AlternateContent>
           <mc:Choice Requires="wps">
             <w:drawing>
-              <wp:anchor distT="0" distB="0" distL="114300" distR="114300" simplePos="0" relativeHeight="251681792" behindDoc="0" locked="0" layoutInCell="1" allowOverlap="1" wp14:anchorId="75994E3F" wp14:editId="28710E99">
-                <wp:simplePos x="0" y="0"/>
-                <wp:positionH relativeFrom="column">
-                  <wp:posOffset>4429760</wp:posOffset>
-                </wp:positionH>
-                <wp:positionV relativeFrom="paragraph">
-                  <wp:posOffset>1570355</wp:posOffset>
-                </wp:positionV>
-                <wp:extent cx="624205" cy="225425"/>
-                <wp:effectExtent l="0" t="0" r="0" b="1270"/>
-                <wp:wrapNone/>
-                <wp:docPr id="19" name="Text Box 19"/>
-                <wp:cNvGraphicFramePr/>
-                <a:graphic xmlns:a="http://schemas.openxmlformats.org/drawingml/2006/main">
-                  <a:graphicData uri="http://schemas.microsoft.com/office/word/2010/wordprocessingShape">
-                    <wps:wsp>
-                      <wps:cNvSpPr txBox="1"/>
-                      <wps:spPr>
-                        <a:xfrm>
-                          <a:off x="0" y="0"/>
-                          <a:ext cx="624205" cy="225425"/>
-                        </a:xfrm>
-                        <a:prstGeom prst="rect">
-                          <a:avLst/>
-                        </a:prstGeom>
-                        <a:solidFill>
-                          <a:schemeClr val="lt1"/>
-                        </a:solidFill>
-                        <a:ln w="6350">
-                          <a:noFill/>
-                        </a:ln>
-                      </wps:spPr>
-                      <wps:txbx>
-                        <w:txbxContent>
-                          <w:p>
-                            <w:pPr>
-                              <w:rPr>
-                                <w:rFonts w:ascii="Charter Roman" w:hAnsi="Charter Roman"/>
-                                <w:sz w:val="20"/>
-                                <w:szCs w:val="20"/>
-                                <w:lang w:val="en-US"/>
-                              </w:rPr>
-                            </w:pPr>
-                            <w:r>
-                              <w:rPr>
-                                <w:rFonts w:ascii="Charter Roman" w:hAnsi="Charter Roman"/>
-                                <w:sz w:val="20"/>
-                                <w:szCs w:val="20"/>
-                                <w:lang w:val="en-US"/>
-                              </w:rPr>
-                              <w:t>Metrics</w:t>
-                            </w:r>
-                          </w:p>
-                        </w:txbxContent>
-                      </wps:txbx>
-                      <wps:bodyPr rot="0" spcFirstLastPara="0" vertOverflow="overflow" horzOverflow="overflow" vert="horz" wrap="square" lIns="91440" tIns="45720" rIns="91440" bIns="45720" numCol="1" spcCol="0" rtlCol="0" fromWordArt="0" anchor="t" anchorCtr="0" forceAA="0" compatLnSpc="1">
-                        <a:prstTxWarp prst="textNoShape">
-                          <a:avLst/>
-                        </a:prstTxWarp>
-                        <a:spAutoFit/>
-                      </wps:bodyPr>
-                    </wps:wsp>
-                  </a:graphicData>
-                </a:graphic>
-                <wp14:sizeRelH relativeFrom="margin">
-                  <wp14:pctWidth>0</wp14:pctWidth>
-                </wp14:sizeRelH>
-                <wp14:sizeRelV relativeFrom="margin">
-                  <wp14:pctHeight>0</wp14:pctHeight>
-                </wp14:sizeRelV>
-              </wp:anchor>
-            </w:drawing>
-          </mc:Choice>
-          <mc:Fallback>
-            <w:pict>
-              <v:shape w14:anchorId="75994E3F" id="Text Box 19" o:spid="_x0000_s1029" type="#_x0000_t202" style="position:absolute;margin-left:348.8pt;margin-top:123.65pt;width:49.15pt;height:17.75pt;z-index:251681792;visibility:visible;mso-wrap-style:square;mso-width-percent:0;mso-height-percent:0;mso-wrap-distance-left:9pt;mso-wrap-distance-top:0;mso-wrap-distance-right:9pt;mso-wrap-distance-bottom:0;mso-position-horizontal:absolute;mso-position-horizontal-relative:text;mso-position-vertical:absolute;mso-position-vertical-relative:text;mso-width-percent:0;mso-height-percent:0;mso-width-relative:margin;mso-height-relative:margin;v-text-anchor:top" o:gfxdata="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" fillcolor="white [3201]" stroked="f" strokeweight=".5pt">
-                <v:textbox style="mso-fit-shape-to-text:t">
-                  <w:txbxContent>
-                    <w:p>
-                      <w:pPr>
-                        <w:rPr>
-                          <w:rFonts w:ascii="Charter Roman" w:hAnsi="Charter Roman"/>
-                          <w:sz w:val="20"/>
-                          <w:szCs w:val="20"/>
-                          <w:lang w:val="en-US"/>
-                        </w:rPr>
-                      </w:pPr>
-                      <w:r>
-                        <w:rPr>
-                          <w:rFonts w:ascii="Charter Roman" w:hAnsi="Charter Roman"/>
-                          <w:sz w:val="20"/>
-                          <w:szCs w:val="20"/>
-                          <w:lang w:val="en-US"/>
-                        </w:rPr>
-                        <w:t>Metrics</w:t>
-                      </w:r>
-                    </w:p>
-                  </w:txbxContent>
-                </v:textbox>
-              </v:shape>
-            </w:pict>
-          </mc:Fallback>
-        </mc:AlternateContent>
-      </w:r>
-      <w:r>
-        <w:rPr>
-          <w:rFonts w:ascii="Charter Roman" w:hAnsi="Charter Roman" w:cs="Calibri"/>
-          <w:noProof/>
-        </w:rPr>
-        <mc:AlternateContent>
-          <mc:Choice Requires="wps">
-            <w:drawing>
-              <wp:anchor distT="0" distB="0" distL="114300" distR="114300" simplePos="0" relativeHeight="251683840" behindDoc="0" locked="0" layoutInCell="1" allowOverlap="1" wp14:anchorId="419DC781" wp14:editId="5BD57EDF">
-                <wp:simplePos x="0" y="0"/>
-                <wp:positionH relativeFrom="column">
-                  <wp:posOffset>4429760</wp:posOffset>
-                </wp:positionH>
-                <wp:positionV relativeFrom="paragraph">
-                  <wp:posOffset>2874010</wp:posOffset>
-                </wp:positionV>
-                <wp:extent cx="624205" cy="225425"/>
-                <wp:effectExtent l="0" t="0" r="0" b="1270"/>
-                <wp:wrapNone/>
-                <wp:docPr id="20" name="Text Box 20"/>
-                <wp:cNvGraphicFramePr/>
-                <a:graphic xmlns:a="http://schemas.openxmlformats.org/drawingml/2006/main">
-                  <a:graphicData uri="http://schemas.microsoft.com/office/word/2010/wordprocessingShape">
-                    <wps:wsp>
-                      <wps:cNvSpPr txBox="1"/>
-                      <wps:spPr>
-                        <a:xfrm>
-                          <a:off x="0" y="0"/>
-                          <a:ext cx="624205" cy="225425"/>
-                        </a:xfrm>
-                        <a:prstGeom prst="rect">
-                          <a:avLst/>
-                        </a:prstGeom>
-                        <a:solidFill>
-                          <a:schemeClr val="lt1"/>
-                        </a:solidFill>
-                        <a:ln w="6350">
-                          <a:noFill/>
-                        </a:ln>
-                      </wps:spPr>
-                      <wps:txbx>
-                        <w:txbxContent>
-                          <w:p>
-                            <w:pPr>
-                              <w:rPr>
-                                <w:rFonts w:ascii="Charter Roman" w:hAnsi="Charter Roman"/>
-                                <w:sz w:val="20"/>
-                                <w:szCs w:val="20"/>
-                                <w:lang w:val="en-US"/>
-                              </w:rPr>
-                            </w:pPr>
-                            <w:r>
-                              <w:rPr>
-                                <w:rFonts w:ascii="Charter Roman" w:hAnsi="Charter Roman"/>
-                                <w:sz w:val="20"/>
-                                <w:szCs w:val="20"/>
-                                <w:lang w:val="en-US"/>
-                              </w:rPr>
-                              <w:t>Metrics</w:t>
-                            </w:r>
-                          </w:p>
-                        </w:txbxContent>
-                      </wps:txbx>
-                      <wps:bodyPr rot="0" spcFirstLastPara="0" vertOverflow="overflow" horzOverflow="overflow" vert="horz" wrap="square" lIns="91440" tIns="45720" rIns="91440" bIns="45720" numCol="1" spcCol="0" rtlCol="0" fromWordArt="0" anchor="ctr" anchorCtr="0" forceAA="0" compatLnSpc="1">
-                        <a:prstTxWarp prst="textNoShape">
-                          <a:avLst/>
-                        </a:prstTxWarp>
-                        <a:spAutoFit/>
-                      </wps:bodyPr>
-                    </wps:wsp>
-                  </a:graphicData>
-                </a:graphic>
-                <wp14:sizeRelH relativeFrom="margin">
-                  <wp14:pctWidth>0</wp14:pctWidth>
-                </wp14:sizeRelH>
-                <wp14:sizeRelV relativeFrom="margin">
-                  <wp14:pctHeight>0</wp14:pctHeight>
-                </wp14:sizeRelV>
-              </wp:anchor>
-            </w:drawing>
-          </mc:Choice>
-          <mc:Fallback>
-            <w:pict>
-              <v:shape w14:anchorId="419DC781" id="Text Box 20" o:spid="_x0000_s1030" type="#_x0000_t202" style="position:absolute;margin-left:348.8pt;margin-top:226.3pt;width:49.15pt;height:17.75pt;z-index:251683840;visibility:visible;mso-wrap-style:square;mso-width-percent:0;mso-height-percent:0;mso-wrap-distance-left:9pt;mso-wrap-distance-top:0;mso-wrap-distance-right:9pt;mso-wrap-distance-bottom:0;mso-position-horizontal:absolute;mso-position-horizontal-relative:text;mso-position-vertical:absolute;mso-position-vertical-relative:text;mso-width-percent:0;mso-height-percent:0;mso-width-relative:margin;mso-height-relative:margin;v-text-anchor:middle" o:gfxdata="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" fillcolor="white [3201]" stroked="f" strokeweight=".5pt">
-                <v:textbox style="mso-fit-shape-to-text:t">
-                  <w:txbxContent>
-                    <w:p>
-                      <w:pPr>
-                        <w:rPr>
-                          <w:rFonts w:ascii="Charter Roman" w:hAnsi="Charter Roman"/>
-                          <w:sz w:val="20"/>
-                          <w:szCs w:val="20"/>
-                          <w:lang w:val="en-US"/>
-                        </w:rPr>
-                      </w:pPr>
-                      <w:r>
-                        <w:rPr>
-                          <w:rFonts w:ascii="Charter Roman" w:hAnsi="Charter Roman"/>
-                          <w:sz w:val="20"/>
-                          <w:szCs w:val="20"/>
-                          <w:lang w:val="en-US"/>
-                        </w:rPr>
-                        <w:t>Metrics</w:t>
-                      </w:r>
-                    </w:p>
-                  </w:txbxContent>
-                </v:textbox>
-              </v:shape>
-            </w:pict>
-          </mc:Fallback>
-        </mc:AlternateContent>
-      </w:r>
-      <w:r>
-        <w:rPr>
-          <w:rFonts w:ascii="Charter Roman" w:hAnsi="Charter Roman" w:cs="Calibri"/>
-          <w:noProof/>
-        </w:rPr>
-        <mc:AlternateContent>
-          <mc:Choice Requires="wps">
-            <w:drawing>
-              <wp:anchor distT="0" distB="0" distL="114300" distR="114300" simplePos="0" relativeHeight="251700224" behindDoc="0" locked="0" layoutInCell="1" allowOverlap="1" wp14:anchorId="1268BD7A" wp14:editId="31927D16">
-                <wp:simplePos x="0" y="0"/>
-                <wp:positionH relativeFrom="column">
-                  <wp:posOffset>4394200</wp:posOffset>
-                </wp:positionH>
-                <wp:positionV relativeFrom="paragraph">
-                  <wp:posOffset>4256405</wp:posOffset>
-                </wp:positionV>
-                <wp:extent cx="624205" cy="225425"/>
-                <wp:effectExtent l="0" t="0" r="0" b="1270"/>
-                <wp:wrapNone/>
-                <wp:docPr id="22" name="Text Box 22"/>
-                <wp:cNvGraphicFramePr/>
-                <a:graphic xmlns:a="http://schemas.openxmlformats.org/drawingml/2006/main">
-                  <a:graphicData uri="http://schemas.microsoft.com/office/word/2010/wordprocessingShape">
-                    <wps:wsp>
-                      <wps:cNvSpPr txBox="1"/>
-                      <wps:spPr>
-                        <a:xfrm>
-                          <a:off x="0" y="0"/>
-                          <a:ext cx="624205" cy="225425"/>
-                        </a:xfrm>
-                        <a:prstGeom prst="rect">
-                          <a:avLst/>
-                        </a:prstGeom>
-                        <a:solidFill>
-                          <a:schemeClr val="lt1"/>
-                        </a:solidFill>
-                        <a:ln w="6350">
-                          <a:noFill/>
-                        </a:ln>
-                      </wps:spPr>
-                      <wps:txbx>
-                        <w:txbxContent>
-                          <w:p>
-                            <w:pPr>
-                              <w:jc w:val="center"/>
-                              <w:rPr>
-                                <w:rFonts w:ascii="Charter Roman" w:hAnsi="Charter Roman"/>
-                                <w:sz w:val="20"/>
-                                <w:szCs w:val="20"/>
-                                <w:lang w:val="en-US"/>
-                              </w:rPr>
-                            </w:pPr>
-                            <w:r>
-                              <w:rPr>
-                                <w:rFonts w:ascii="Charter Roman" w:hAnsi="Charter Roman"/>
-                                <w:sz w:val="20"/>
-                                <w:szCs w:val="20"/>
-                                <w:lang w:val="en-US"/>
-                              </w:rPr>
-                              <w:t>Collect</w:t>
-                            </w:r>
-                          </w:p>
-                        </w:txbxContent>
-                      </wps:txbx>
-                      <wps:bodyPr rot="0" spcFirstLastPara="0" vertOverflow="overflow" horzOverflow="overflow" vert="horz" wrap="square" lIns="91440" tIns="45720" rIns="91440" bIns="45720" numCol="1" spcCol="0" rtlCol="0" fromWordArt="0" anchor="ctr" anchorCtr="0" forceAA="0" compatLnSpc="1">
-                        <a:prstTxWarp prst="textNoShape">
-                          <a:avLst/>
-                        </a:prstTxWarp>
-                        <a:spAutoFit/>
-                      </wps:bodyPr>
-                    </wps:wsp>
-                  </a:graphicData>
-                </a:graphic>
-                <wp14:sizeRelH relativeFrom="margin">
-                  <wp14:pctWidth>0</wp14:pctWidth>
-                </wp14:sizeRelH>
-                <wp14:sizeRelV relativeFrom="margin">
-                  <wp14:pctHeight>0</wp14:pctHeight>
-                </wp14:sizeRelV>
-              </wp:anchor>
-            </w:drawing>
-          </mc:Choice>
-          <mc:Fallback>
-            <w:pict>
-              <v:shape w14:anchorId="1268BD7A" id="Text Box 22" o:spid="_x0000_s1031" type="#_x0000_t202" style="position:absolute;margin-left:346pt;margin-top:335.15pt;width:49.15pt;height:17.75pt;z-index:251700224;visibility:visible;mso-wrap-style:square;mso-width-percent:0;mso-height-percent:0;mso-wrap-distance-left:9pt;mso-wrap-distance-top:0;mso-wrap-distance-right:9pt;mso-wrap-distance-bottom:0;mso-position-horizontal:absolute;mso-position-horizontal-relative:text;mso-position-vertical:absolute;mso-position-vertical-relative:text;mso-width-percent:0;mso-height-percent:0;mso-width-relative:margin;mso-height-relative:margin;v-text-anchor:middle" o:gfxdata="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" fillcolor="white [3201]" stroked="f" strokeweight=".5pt">
-                <v:textbox style="mso-fit-shape-to-text:t">
-                  <w:txbxContent>
-                    <w:p>
-                      <w:pPr>
-                        <w:jc w:val="center"/>
-                        <w:rPr>
-                          <w:rFonts w:ascii="Charter Roman" w:hAnsi="Charter Roman"/>
-                          <w:sz w:val="20"/>
-                          <w:szCs w:val="20"/>
-                          <w:lang w:val="en-US"/>
-                        </w:rPr>
-                      </w:pPr>
-                      <w:r>
-                        <w:rPr>
-                          <w:rFonts w:ascii="Charter Roman" w:hAnsi="Charter Roman"/>
-                          <w:sz w:val="20"/>
-                          <w:szCs w:val="20"/>
-                          <w:lang w:val="en-US"/>
-                        </w:rPr>
-                        <w:t>Collect</w:t>
-                      </w:r>
-                    </w:p>
-                  </w:txbxContent>
-                </v:textbox>
-              </v:shape>
-            </w:pict>
-          </mc:Fallback>
-        </mc:AlternateContent>
-      </w:r>
-      <w:r>
-        <w:rPr>
-          <w:rFonts w:ascii="Charter Roman" w:hAnsi="Charter Roman" w:cs="Calibri"/>
-          <w:noProof/>
-        </w:rPr>
-        <mc:AlternateContent>
-          <mc:Choice Requires="wps">
-            <w:drawing>
-              <wp:anchor distT="0" distB="0" distL="114300" distR="114300" simplePos="0" relativeHeight="251674624" behindDoc="0" locked="0" layoutInCell="1" allowOverlap="1" wp14:anchorId="7D0E4DCE" wp14:editId="0A27BD36">
+              <wp:anchor distT="0" distB="0" distL="114300" distR="114300" simplePos="0" relativeHeight="251674624" behindDoc="0" locked="0" layoutInCell="1" allowOverlap="1" wp14:anchorId="7D0E4DCE" wp14:editId="448DD142">
                 <wp:simplePos x="0" y="0"/>
                 <wp:positionH relativeFrom="column">
                   <wp:posOffset>4353560</wp:posOffset>
@@ -1066,7 +1210,7 @@
           </mc:Choice>
           <mc:Fallback>
             <w:pict>
-              <v:shape w14:anchorId="2DE041C1" id="Straight Arrow Connector 13" o:spid="_x0000_s1026" type="#_x0000_t32" style="position:absolute;margin-left:342.8pt;margin-top:145.8pt;width:58.75pt;height:.45pt;flip:y;z-index:251674624;visibility:visible;mso-wrap-style:square;mso-wrap-distance-left:9pt;mso-wrap-distance-top:0;mso-wrap-distance-right:9pt;mso-wrap-distance-bottom:0;mso-position-horizontal:absolute;mso-position-horizontal-relative:text;mso-position-vertical:absolute;mso-position-vertical-relative:text" o:gfxdata="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" strokecolor="black [3213]" strokeweight="1.5pt">
+              <v:shape w14:anchorId="7C6EFEAC" id="Straight Arrow Connector 13" o:spid="_x0000_s1026" type="#_x0000_t32" style="position:absolute;margin-left:342.8pt;margin-top:145.8pt;width:58.75pt;height:.45pt;flip:y;z-index:251674624;visibility:visible;mso-wrap-style:square;mso-wrap-distance-left:9pt;mso-wrap-distance-top:0;mso-wrap-distance-right:9pt;mso-wrap-distance-bottom:0;mso-position-horizontal:absolute;mso-position-horizontal-relative:text;mso-position-vertical:absolute;mso-position-vertical-relative:text" o:gfxdata="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" strokecolor="black [3213]" strokeweight="1.5pt">
                 <v:stroke endarrow="block" joinstyle="miter"/>
               </v:shape>
             </w:pict>
@@ -1081,7 +1225,7 @@
         <mc:AlternateContent>
           <mc:Choice Requires="wps">
             <w:drawing>
-              <wp:anchor distT="0" distB="0" distL="114300" distR="114300" simplePos="0" relativeHeight="251680768" behindDoc="0" locked="0" layoutInCell="1" allowOverlap="1" wp14:anchorId="35C3A836" wp14:editId="4F2644BC">
+              <wp:anchor distT="0" distB="0" distL="114300" distR="114300" simplePos="0" relativeHeight="251680768" behindDoc="0" locked="0" layoutInCell="1" allowOverlap="1" wp14:anchorId="35C3A836" wp14:editId="0FA1A054">
                 <wp:simplePos x="0" y="0"/>
                 <wp:positionH relativeFrom="column">
                   <wp:posOffset>4360545</wp:posOffset>
@@ -1136,7 +1280,7 @@
           </mc:Choice>
           <mc:Fallback>
             <w:pict>
-              <v:shape w14:anchorId="7210DC91" id="Straight Arrow Connector 18" o:spid="_x0000_s1026" type="#_x0000_t32" style="position:absolute;margin-left:343.35pt;margin-top:248.6pt;width:58.75pt;height:.45pt;flip:y;z-index:251680768;visibility:visible;mso-wrap-style:square;mso-wrap-distance-left:9pt;mso-wrap-distance-top:0;mso-wrap-distance-right:9pt;mso-wrap-distance-bottom:0;mso-position-horizontal:absolute;mso-position-horizontal-relative:text;mso-position-vertical:absolute;mso-position-vertical-relative:text" o:gfxdata="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" strokecolor="black [3213]" strokeweight="1.5pt">
+              <v:shape w14:anchorId="5FB9F7F9" id="Straight Arrow Connector 18" o:spid="_x0000_s1026" type="#_x0000_t32" style="position:absolute;margin-left:343.35pt;margin-top:248.6pt;width:58.75pt;height:.45pt;flip:y;z-index:251680768;visibility:visible;mso-wrap-style:square;mso-wrap-distance-left:9pt;mso-wrap-distance-top:0;mso-wrap-distance-right:9pt;mso-wrap-distance-bottom:0;mso-position-horizontal:absolute;mso-position-horizontal-relative:text;mso-position-vertical:absolute;mso-position-vertical-relative:text" o:gfxdata="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" strokecolor="black [3213]" strokeweight="1.5pt">
                 <v:stroke endarrow="block" joinstyle="miter"/>
               </v:shape>
             </w:pict>
@@ -1151,7 +1295,7 @@
         <mc:AlternateContent>
           <mc:Choice Requires="wps">
             <w:drawing>
-              <wp:anchor distT="0" distB="0" distL="114300" distR="114300" simplePos="0" relativeHeight="251698176" behindDoc="0" locked="0" layoutInCell="1" allowOverlap="1" wp14:anchorId="17139062" wp14:editId="1A732A30">
+              <wp:anchor distT="0" distB="0" distL="114300" distR="114300" simplePos="0" relativeHeight="251698176" behindDoc="0" locked="0" layoutInCell="1" allowOverlap="1" wp14:anchorId="17139062" wp14:editId="469077B4">
                 <wp:simplePos x="0" y="0"/>
                 <wp:positionH relativeFrom="column">
                   <wp:posOffset>4345377</wp:posOffset>
@@ -1206,7 +1350,7 @@
           </mc:Choice>
           <mc:Fallback>
             <w:pict>
-              <v:shape w14:anchorId="677E4BD3" id="Straight Arrow Connector 21" o:spid="_x0000_s1026" type="#_x0000_t32" style="position:absolute;margin-left:342.15pt;margin-top:357.75pt;width:58.75pt;height:.45pt;flip:x;z-index:251698176;visibility:visible;mso-wrap-style:square;mso-wrap-distance-left:9pt;mso-wrap-distance-top:0;mso-wrap-distance-right:9pt;mso-wrap-distance-bottom:0;mso-position-horizontal:absolute;mso-position-horizontal-relative:text;mso-position-vertical:absolute;mso-position-vertical-relative:text" o:gfxdata="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" strokecolor="black [3213]" strokeweight="1.5pt">
+              <v:shape w14:anchorId="2EC8D238" id="Straight Arrow Connector 21" o:spid="_x0000_s1026" type="#_x0000_t32" style="position:absolute;margin-left:342.15pt;margin-top:357.75pt;width:58.75pt;height:.45pt;flip:x;z-index:251698176;visibility:visible;mso-wrap-style:square;mso-wrap-distance-left:9pt;mso-wrap-distance-top:0;mso-wrap-distance-right:9pt;mso-wrap-distance-bottom:0;mso-position-horizontal:absolute;mso-position-horizontal-relative:text;mso-position-vertical:absolute;mso-position-vertical-relative:text" o:gfxdata="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" strokecolor="black [3213]" strokeweight="1.5pt">
                 <v:stroke endarrow="block" joinstyle="miter"/>
               </v:shape>
             </w:pict>
@@ -1221,7 +1365,7 @@
         <mc:AlternateContent>
           <mc:Choice Requires="wps">
             <w:drawing>
-              <wp:anchor distT="0" distB="0" distL="114300" distR="114300" simplePos="0" relativeHeight="251669504" behindDoc="0" locked="0" layoutInCell="1" allowOverlap="1" wp14:anchorId="622E1394" wp14:editId="57B88875">
+              <wp:anchor distT="0" distB="0" distL="114300" distR="114300" simplePos="0" relativeHeight="251669504" behindDoc="0" locked="0" layoutInCell="1" allowOverlap="1" wp14:anchorId="622E1394" wp14:editId="2F4D0F48">
                 <wp:simplePos x="0" y="0"/>
                 <wp:positionH relativeFrom="column">
                   <wp:posOffset>3672450</wp:posOffset>
@@ -1332,7 +1476,7 @@
           </mc:Choice>
           <mc:Fallback>
             <w:pict>
-              <v:roundrect w14:anchorId="622E1394" id="Rounded Rectangle 8" o:spid="_x0000_s1032" style="position:absolute;margin-left:289.15pt;margin-top:243.35pt;width:279.55pt;height:41pt;rotation:90;z-index:251669504;visibility:visible;mso-wrap-style:square;mso-width-percent:0;mso-wrap-distance-left:9pt;mso-wrap-distance-top:0;mso-wrap-distance-right:9pt;mso-wrap-distance-bottom:0;mso-position-horizontal:absolute;mso-position-horizontal-relative:text;mso-position-vertical:absolute;mso-position-vertical-relative:text;mso-width-percent:0;mso-width-relative:margin;v-text-anchor:middle" arcsize="10923f" o:gfxdata="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" filled="f" strokecolor="black [3213]" strokeweight="1.5pt">
+              <v:roundrect w14:anchorId="622E1394" id="Rounded Rectangle 8" o:spid="_x0000_s1033" style="position:absolute;margin-left:289.15pt;margin-top:243.35pt;width:279.55pt;height:41pt;rotation:90;z-index:251669504;visibility:visible;mso-wrap-style:square;mso-width-percent:0;mso-wrap-distance-left:9pt;mso-wrap-distance-top:0;mso-wrap-distance-right:9pt;mso-wrap-distance-bottom:0;mso-position-horizontal:absolute;mso-position-horizontal-relative:text;mso-position-vertical:absolute;mso-position-vertical-relative:text;mso-width-percent:0;mso-width-relative:margin;v-text-anchor:middle" arcsize="10923f" o:gfxdata="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" filled="f" strokecolor="black [3213]" strokeweight="1.5pt">
                 <v:stroke joinstyle="miter"/>
                 <v:textbox>
                   <w:txbxContent>
@@ -1393,7 +1537,7 @@
         <mc:AlternateContent>
           <mc:Choice Requires="wps">
             <w:drawing>
-              <wp:anchor distT="0" distB="0" distL="114300" distR="114300" simplePos="0" relativeHeight="251671552" behindDoc="0" locked="0" layoutInCell="1" allowOverlap="1" wp14:anchorId="3D2FF14B" wp14:editId="0996A7B1">
+              <wp:anchor distT="0" distB="0" distL="114300" distR="114300" simplePos="0" relativeHeight="251671552" behindDoc="0" locked="0" layoutInCell="1" allowOverlap="1" wp14:anchorId="3D2FF14B" wp14:editId="3A4FFD4C">
                 <wp:simplePos x="0" y="0"/>
                 <wp:positionH relativeFrom="column">
                   <wp:posOffset>-742705</wp:posOffset>
@@ -1458,7 +1602,7 @@
                                 <w:color w:val="000000" w:themeColor="text1"/>
                                 <w:lang w:val="en-US"/>
                               </w:rPr>
-                              <w:t>Infrastructure API</w:t>
+                              <w:t>Infrastructure</w:t>
                             </w:r>
                           </w:p>
                         </w:txbxContent>
@@ -1480,7 +1624,7 @@
           </mc:Choice>
           <mc:Fallback>
             <w:pict>
-              <v:roundrect w14:anchorId="3D2FF14B" id="Rounded Rectangle 9" o:spid="_x0000_s1033" style="position:absolute;margin-left:-58.5pt;margin-top:244.85pt;width:279.25pt;height:41pt;rotation:90;z-index:251671552;visibility:visible;mso-wrap-style:square;mso-width-percent:0;mso-wrap-distance-left:9pt;mso-wrap-distance-top:0;mso-wrap-distance-right:9pt;mso-wrap-distance-bottom:0;mso-position-horizontal:absolute;mso-position-horizontal-relative:text;mso-position-vertical:absolute;mso-position-vertical-relative:text;mso-width-percent:0;mso-width-relative:margin;v-text-anchor:middle" arcsize="10923f" o:gfxdata="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" filled="f" strokecolor="black [3213]" strokeweight="1.5pt">
+              <v:roundrect w14:anchorId="3D2FF14B" id="Rounded Rectangle 9" o:spid="_x0000_s1034" style="position:absolute;margin-left:-58.5pt;margin-top:244.85pt;width:279.25pt;height:41pt;rotation:90;z-index:251671552;visibility:visible;mso-wrap-style:square;mso-width-percent:0;mso-wrap-distance-left:9pt;mso-wrap-distance-top:0;mso-wrap-distance-right:9pt;mso-wrap-distance-bottom:0;mso-position-horizontal:absolute;mso-position-horizontal-relative:text;mso-position-vertical:absolute;mso-position-vertical-relative:text;mso-width-percent:0;mso-width-relative:margin;v-text-anchor:middle" arcsize="10923f" o:gfxdata="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" filled="f" strokecolor="black [3213]" strokeweight="1.5pt">
                 <v:stroke joinstyle="miter"/>
                 <v:textbox>
                   <w:txbxContent>
@@ -1499,7 +1643,7 @@
                           <w:color w:val="000000" w:themeColor="text1"/>
                           <w:lang w:val="en-US"/>
                         </w:rPr>
-                        <w:t>Infrastructure API</w:t>
+                        <w:t>Infrastructure</w:t>
                       </w:r>
                     </w:p>
                   </w:txbxContent>
@@ -1517,391 +1661,7 @@
         <mc:AlternateContent>
           <mc:Choice Requires="wps">
             <w:drawing>
-              <wp:anchor distT="0" distB="0" distL="114300" distR="114300" simplePos="0" relativeHeight="251658239" behindDoc="0" locked="0" layoutInCell="1" allowOverlap="1" wp14:anchorId="70DF8C53" wp14:editId="47995730">
-                <wp:simplePos x="0" y="0"/>
-                <wp:positionH relativeFrom="column">
-                  <wp:posOffset>1240155</wp:posOffset>
-                </wp:positionH>
-                <wp:positionV relativeFrom="paragraph">
-                  <wp:posOffset>4098290</wp:posOffset>
-                </wp:positionV>
-                <wp:extent cx="1057910" cy="369570"/>
-                <wp:effectExtent l="0" t="0" r="0" b="3810"/>
-                <wp:wrapNone/>
-                <wp:docPr id="11" name="Text Box 11"/>
-                <wp:cNvGraphicFramePr/>
-                <a:graphic xmlns:a="http://schemas.openxmlformats.org/drawingml/2006/main">
-                  <a:graphicData uri="http://schemas.microsoft.com/office/word/2010/wordprocessingShape">
-                    <wps:wsp>
-                      <wps:cNvSpPr txBox="1"/>
-                      <wps:spPr>
-                        <a:xfrm>
-                          <a:off x="0" y="0"/>
-                          <a:ext cx="1057910" cy="369570"/>
-                        </a:xfrm>
-                        <a:prstGeom prst="rect">
-                          <a:avLst/>
-                        </a:prstGeom>
-                        <a:solidFill>
-                          <a:schemeClr val="lt1"/>
-                        </a:solidFill>
-                        <a:ln w="6350">
-                          <a:noFill/>
-                        </a:ln>
-                      </wps:spPr>
-                      <wps:txbx>
-                        <w:txbxContent>
-                          <w:p>
-                            <w:pPr>
-                              <w:jc w:val="center"/>
-                              <w:rPr>
-                                <w:rFonts w:ascii="Charter Roman" w:hAnsi="Charter Roman"/>
-                                <w:sz w:val="18"/>
-                                <w:szCs w:val="18"/>
-                                <w:lang w:val="en-US" w:bidi="fa-IR"/>
-                              </w:rPr>
-                            </w:pPr>
-                            <w:r>
-                              <w:rPr>
-                                <w:rFonts w:ascii="Charter Roman" w:hAnsi="Charter Roman"/>
-                                <w:sz w:val="18"/>
-                                <w:szCs w:val="18"/>
-                                <w:lang w:val="en-US" w:bidi="fa-IR"/>
-                              </w:rPr>
-                              <w:t>R</w:t>
-                            </w:r>
-                            <w:r>
-                              <w:rPr>
-                                <w:rFonts w:ascii="Charter Roman" w:hAnsi="Charter Roman"/>
-                                <w:sz w:val="18"/>
-                                <w:szCs w:val="18"/>
-                                <w:lang w:val="en-US" w:bidi="fa-IR"/>
-                              </w:rPr>
-                              <w:t>equest to adjust</w:t>
-                            </w:r>
-                          </w:p>
-                        </w:txbxContent>
-                      </wps:txbx>
-                      <wps:bodyPr rot="0" spcFirstLastPara="0" vertOverflow="overflow" horzOverflow="overflow" vert="horz" wrap="square" lIns="91440" tIns="45720" rIns="91440" bIns="45720" numCol="1" spcCol="0" rtlCol="0" fromWordArt="0" anchor="ctr" anchorCtr="0" forceAA="0" compatLnSpc="1">
-                        <a:prstTxWarp prst="textNoShape">
-                          <a:avLst/>
-                        </a:prstTxWarp>
-                        <a:spAutoFit/>
-                      </wps:bodyPr>
-                    </wps:wsp>
-                  </a:graphicData>
-                </a:graphic>
-                <wp14:sizeRelH relativeFrom="margin">
-                  <wp14:pctWidth>0</wp14:pctWidth>
-                </wp14:sizeRelH>
-                <wp14:sizeRelV relativeFrom="margin">
-                  <wp14:pctHeight>0</wp14:pctHeight>
-                </wp14:sizeRelV>
-              </wp:anchor>
-            </w:drawing>
-          </mc:Choice>
-          <mc:Fallback>
-            <w:pict>
-              <v:shape w14:anchorId="70DF8C53" id="Text Box 11" o:spid="_x0000_s1034" type="#_x0000_t202" style="position:absolute;margin-left:97.65pt;margin-top:322.7pt;width:83.3pt;height:29.1pt;z-index:251658239;visibility:visible;mso-wrap-style:square;mso-width-percent:0;mso-height-percent:0;mso-wrap-distance-left:9pt;mso-wrap-distance-top:0;mso-wrap-distance-right:9pt;mso-wrap-distance-bottom:0;mso-position-horizontal:absolute;mso-position-horizontal-relative:text;mso-position-vertical:absolute;mso-position-vertical-relative:text;mso-width-percent:0;mso-height-percent:0;mso-width-relative:margin;mso-height-relative:margin;v-text-anchor:middle" o:gfxdata="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" fillcolor="white [3201]" stroked="f" strokeweight=".5pt">
-                <v:textbox style="mso-fit-shape-to-text:t">
-                  <w:txbxContent>
-                    <w:p>
-                      <w:pPr>
-                        <w:jc w:val="center"/>
-                        <w:rPr>
-                          <w:rFonts w:ascii="Charter Roman" w:hAnsi="Charter Roman"/>
-                          <w:sz w:val="18"/>
-                          <w:szCs w:val="18"/>
-                          <w:lang w:val="en-US" w:bidi="fa-IR"/>
-                        </w:rPr>
-                      </w:pPr>
-                      <w:r>
-                        <w:rPr>
-                          <w:rFonts w:ascii="Charter Roman" w:hAnsi="Charter Roman"/>
-                          <w:sz w:val="18"/>
-                          <w:szCs w:val="18"/>
-                          <w:lang w:val="en-US" w:bidi="fa-IR"/>
-                        </w:rPr>
-                        <w:t>R</w:t>
-                      </w:r>
-                      <w:r>
-                        <w:rPr>
-                          <w:rFonts w:ascii="Charter Roman" w:hAnsi="Charter Roman"/>
-                          <w:sz w:val="18"/>
-                          <w:szCs w:val="18"/>
-                          <w:lang w:val="en-US" w:bidi="fa-IR"/>
-                        </w:rPr>
-                        <w:t>equest to adjust</w:t>
-                      </w:r>
-                    </w:p>
-                  </w:txbxContent>
-                </v:textbox>
-              </v:shape>
-            </w:pict>
-          </mc:Fallback>
-        </mc:AlternateContent>
-      </w:r>
-      <w:r>
-        <w:rPr>
-          <w:rFonts w:ascii="Charter Roman" w:hAnsi="Charter Roman" w:cs="Calibri"/>
-          <w:noProof/>
-        </w:rPr>
-        <mc:AlternateContent>
-          <mc:Choice Requires="wps">
-            <w:drawing>
-              <wp:anchor distT="0" distB="0" distL="114300" distR="114300" simplePos="0" relativeHeight="251694080" behindDoc="0" locked="0" layoutInCell="1" allowOverlap="1" wp14:anchorId="6E6A4E10" wp14:editId="4AA56ED2">
-                <wp:simplePos x="0" y="0"/>
-                <wp:positionH relativeFrom="column">
-                  <wp:posOffset>1376680</wp:posOffset>
-                </wp:positionH>
-                <wp:positionV relativeFrom="paragraph">
-                  <wp:posOffset>4382770</wp:posOffset>
-                </wp:positionV>
-                <wp:extent cx="746125" cy="5715"/>
-                <wp:effectExtent l="25400" t="63500" r="0" b="70485"/>
-                <wp:wrapNone/>
-                <wp:docPr id="1" name="Straight Arrow Connector 1"/>
-                <wp:cNvGraphicFramePr/>
-                <a:graphic xmlns:a="http://schemas.openxmlformats.org/drawingml/2006/main">
-                  <a:graphicData uri="http://schemas.microsoft.com/office/word/2010/wordprocessingShape">
-                    <wps:wsp>
-                      <wps:cNvCnPr/>
-                      <wps:spPr>
-                        <a:xfrm flipH="1">
-                          <a:off x="0" y="0"/>
-                          <a:ext cx="746125" cy="5715"/>
-                        </a:xfrm>
-                        <a:prstGeom prst="straightConnector1">
-                          <a:avLst/>
-                        </a:prstGeom>
-                        <a:ln w="19050">
-                          <a:solidFill>
-                            <a:schemeClr val="tx1"/>
-                          </a:solidFill>
-                          <a:tailEnd type="triangle"/>
-                        </a:ln>
-                      </wps:spPr>
-                      <wps:style>
-                        <a:lnRef idx="1">
-                          <a:schemeClr val="accent1"/>
-                        </a:lnRef>
-                        <a:fillRef idx="0">
-                          <a:schemeClr val="accent1"/>
-                        </a:fillRef>
-                        <a:effectRef idx="0">
-                          <a:schemeClr val="accent1"/>
-                        </a:effectRef>
-                        <a:fontRef idx="minor">
-                          <a:schemeClr val="tx1"/>
-                        </a:fontRef>
-                      </wps:style>
-                      <wps:bodyPr/>
-                    </wps:wsp>
-                  </a:graphicData>
-                </a:graphic>
-              </wp:anchor>
-            </w:drawing>
-          </mc:Choice>
-          <mc:Fallback>
-            <w:pict>
-              <v:shape w14:anchorId="62944116" id="Straight Arrow Connector 1" o:spid="_x0000_s1026" type="#_x0000_t32" style="position:absolute;margin-left:108.4pt;margin-top:345.1pt;width:58.75pt;height:.45pt;flip:x;z-index:251694080;visibility:visible;mso-wrap-style:square;mso-wrap-distance-left:9pt;mso-wrap-distance-top:0;mso-wrap-distance-right:9pt;mso-wrap-distance-bottom:0;mso-position-horizontal:absolute;mso-position-horizontal-relative:text;mso-position-vertical:absolute;mso-position-vertical-relative:text" o:gfxdata="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" strokecolor="black [3213]" strokeweight="1.5pt">
-                <v:stroke endarrow="block" joinstyle="miter"/>
-              </v:shape>
-            </w:pict>
-          </mc:Fallback>
-        </mc:AlternateContent>
-      </w:r>
-      <w:r>
-        <w:rPr>
-          <w:rFonts w:ascii="Charter Roman" w:hAnsi="Charter Roman" w:cs="Calibri"/>
-          <w:noProof/>
-        </w:rPr>
-        <mc:AlternateContent>
-          <mc:Choice Requires="wps">
-            <w:drawing>
-              <wp:anchor distT="0" distB="0" distL="114300" distR="114300" simplePos="0" relativeHeight="251696128" behindDoc="0" locked="0" layoutInCell="1" allowOverlap="1" wp14:anchorId="1C8C4A24" wp14:editId="2C08049B">
-                <wp:simplePos x="0" y="0"/>
-                <wp:positionH relativeFrom="column">
-                  <wp:posOffset>1378585</wp:posOffset>
-                </wp:positionH>
-                <wp:positionV relativeFrom="paragraph">
-                  <wp:posOffset>4723765</wp:posOffset>
-                </wp:positionV>
-                <wp:extent cx="746125" cy="5715"/>
-                <wp:effectExtent l="0" t="63500" r="0" b="57785"/>
-                <wp:wrapNone/>
-                <wp:docPr id="14" name="Straight Arrow Connector 14"/>
-                <wp:cNvGraphicFramePr/>
-                <a:graphic xmlns:a="http://schemas.openxmlformats.org/drawingml/2006/main">
-                  <a:graphicData uri="http://schemas.microsoft.com/office/word/2010/wordprocessingShape">
-                    <wps:wsp>
-                      <wps:cNvCnPr/>
-                      <wps:spPr>
-                        <a:xfrm flipV="1">
-                          <a:off x="0" y="0"/>
-                          <a:ext cx="746125" cy="5715"/>
-                        </a:xfrm>
-                        <a:prstGeom prst="straightConnector1">
-                          <a:avLst/>
-                        </a:prstGeom>
-                        <a:ln w="19050">
-                          <a:solidFill>
-                            <a:schemeClr val="tx1"/>
-                          </a:solidFill>
-                          <a:tailEnd type="triangle"/>
-                        </a:ln>
-                      </wps:spPr>
-                      <wps:style>
-                        <a:lnRef idx="1">
-                          <a:schemeClr val="accent1"/>
-                        </a:lnRef>
-                        <a:fillRef idx="0">
-                          <a:schemeClr val="accent1"/>
-                        </a:fillRef>
-                        <a:effectRef idx="0">
-                          <a:schemeClr val="accent1"/>
-                        </a:effectRef>
-                        <a:fontRef idx="minor">
-                          <a:schemeClr val="tx1"/>
-                        </a:fontRef>
-                      </wps:style>
-                      <wps:bodyPr/>
-                    </wps:wsp>
-                  </a:graphicData>
-                </a:graphic>
-              </wp:anchor>
-            </w:drawing>
-          </mc:Choice>
-          <mc:Fallback>
-            <w:pict>
-              <v:shape w14:anchorId="0495BB72" id="Straight Arrow Connector 14" o:spid="_x0000_s1026" type="#_x0000_t32" style="position:absolute;margin-left:108.55pt;margin-top:371.95pt;width:58.75pt;height:.45pt;flip:y;z-index:251696128;visibility:visible;mso-wrap-style:square;mso-wrap-distance-left:9pt;mso-wrap-distance-top:0;mso-wrap-distance-right:9pt;mso-wrap-distance-bottom:0;mso-position-horizontal:absolute;mso-position-horizontal-relative:text;mso-position-vertical:absolute;mso-position-vertical-relative:text" o:gfxdata="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" strokecolor="black [3213]" strokeweight="1.5pt">
-                <v:stroke endarrow="block" joinstyle="miter"/>
-              </v:shape>
-            </w:pict>
-          </mc:Fallback>
-        </mc:AlternateContent>
-      </w:r>
-      <w:r>
-        <w:rPr>
-          <w:rFonts w:ascii="Charter Roman" w:hAnsi="Charter Roman" w:cs="Calibri"/>
-          <w:noProof/>
-        </w:rPr>
-        <mc:AlternateContent>
-          <mc:Choice Requires="wps">
-            <w:drawing>
-              <wp:anchor distT="0" distB="0" distL="114300" distR="114300" simplePos="0" relativeHeight="251657214" behindDoc="0" locked="0" layoutInCell="1" allowOverlap="1" wp14:anchorId="4DA3D4FA" wp14:editId="101045C0">
-                <wp:simplePos x="0" y="0"/>
-                <wp:positionH relativeFrom="column">
-                  <wp:posOffset>1248410</wp:posOffset>
-                </wp:positionH>
-                <wp:positionV relativeFrom="paragraph">
-                  <wp:posOffset>4750363</wp:posOffset>
-                </wp:positionV>
-                <wp:extent cx="1092835" cy="271780"/>
-                <wp:effectExtent l="0" t="0" r="0" b="3810"/>
-                <wp:wrapNone/>
-                <wp:docPr id="15" name="Text Box 15"/>
-                <wp:cNvGraphicFramePr/>
-                <a:graphic xmlns:a="http://schemas.openxmlformats.org/drawingml/2006/main">
-                  <a:graphicData uri="http://schemas.microsoft.com/office/word/2010/wordprocessingShape">
-                    <wps:wsp>
-                      <wps:cNvSpPr txBox="1"/>
-                      <wps:spPr>
-                        <a:xfrm>
-                          <a:off x="0" y="0"/>
-                          <a:ext cx="1092835" cy="271780"/>
-                        </a:xfrm>
-                        <a:prstGeom prst="rect">
-                          <a:avLst/>
-                        </a:prstGeom>
-                        <a:solidFill>
-                          <a:schemeClr val="lt1"/>
-                        </a:solidFill>
-                        <a:ln w="6350">
-                          <a:noFill/>
-                        </a:ln>
-                      </wps:spPr>
-                      <wps:txbx>
-                        <w:txbxContent>
-                          <w:p>
-                            <w:pPr>
-                              <w:rPr>
-                                <w:rFonts w:ascii="Charter Roman" w:hAnsi="Charter Roman"/>
-                                <w:sz w:val="18"/>
-                                <w:szCs w:val="18"/>
-                                <w:lang w:val="en-US"/>
-                              </w:rPr>
-                            </w:pPr>
-                            <w:r>
-                              <w:rPr>
-                                <w:rFonts w:ascii="Charter Roman" w:hAnsi="Charter Roman"/>
-                                <w:sz w:val="18"/>
-                                <w:szCs w:val="18"/>
-                                <w:lang w:val="en-US"/>
-                              </w:rPr>
-                              <w:t>Confirm / Reject</w:t>
-                            </w:r>
-                          </w:p>
-                        </w:txbxContent>
-                      </wps:txbx>
-                      <wps:bodyPr rot="0" spcFirstLastPara="0" vertOverflow="overflow" horzOverflow="overflow" vert="horz" wrap="square" lIns="91440" tIns="45720" rIns="91440" bIns="45720" numCol="1" spcCol="0" rtlCol="0" fromWordArt="0" anchor="ctr" anchorCtr="0" forceAA="0" compatLnSpc="1">
-                        <a:prstTxWarp prst="textNoShape">
-                          <a:avLst/>
-                        </a:prstTxWarp>
-                        <a:spAutoFit/>
-                      </wps:bodyPr>
-                    </wps:wsp>
-                  </a:graphicData>
-                </a:graphic>
-                <wp14:sizeRelH relativeFrom="margin">
-                  <wp14:pctWidth>0</wp14:pctWidth>
-                </wp14:sizeRelH>
-                <wp14:sizeRelV relativeFrom="margin">
-                  <wp14:pctHeight>0</wp14:pctHeight>
-                </wp14:sizeRelV>
-              </wp:anchor>
-            </w:drawing>
-          </mc:Choice>
-          <mc:Fallback>
-            <w:pict>
-              <v:shape w14:anchorId="4DA3D4FA" id="Text Box 15" o:spid="_x0000_s1035" type="#_x0000_t202" style="position:absolute;margin-left:98.3pt;margin-top:374.05pt;width:86.05pt;height:21.4pt;z-index:251657214;visibility:visible;mso-wrap-style:square;mso-width-percent:0;mso-height-percent:0;mso-wrap-distance-left:9pt;mso-wrap-distance-top:0;mso-wrap-distance-right:9pt;mso-wrap-distance-bottom:0;mso-position-horizontal:absolute;mso-position-horizontal-relative:text;mso-position-vertical:absolute;mso-position-vertical-relative:text;mso-width-percent:0;mso-height-percent:0;mso-width-relative:margin;mso-height-relative:margin;v-text-anchor:middle" o:gfxdata="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" fillcolor="white [3201]" stroked="f" strokeweight=".5pt">
-                <v:textbox style="mso-fit-shape-to-text:t">
-                  <w:txbxContent>
-                    <w:p>
-                      <w:pPr>
-                        <w:rPr>
-                          <w:rFonts w:ascii="Charter Roman" w:hAnsi="Charter Roman"/>
-                          <w:sz w:val="18"/>
-                          <w:szCs w:val="18"/>
-                          <w:lang w:val="en-US"/>
-                        </w:rPr>
-                      </w:pPr>
-                      <w:r>
-                        <w:rPr>
-                          <w:rFonts w:ascii="Charter Roman" w:hAnsi="Charter Roman"/>
-                          <w:sz w:val="18"/>
-                          <w:szCs w:val="18"/>
-                          <w:lang w:val="en-US"/>
-                        </w:rPr>
-                        <w:t>Confirm / Reject</w:t>
-                      </w:r>
-                    </w:p>
-                  </w:txbxContent>
-                </v:textbox>
-              </v:shape>
-            </w:pict>
-          </mc:Fallback>
-        </mc:AlternateContent>
-      </w:r>
-      <w:r>
-        <w:rPr>
-          <w:rFonts w:ascii="Charter Roman" w:hAnsi="Charter Roman" w:cs="Calibri"/>
-          <w:noProof/>
-        </w:rPr>
-        <mc:AlternateContent>
-          <mc:Choice Requires="wps">
-            <w:drawing>
-              <wp:anchor distT="0" distB="0" distL="114300" distR="114300" simplePos="0" relativeHeight="251691008" behindDoc="0" locked="0" layoutInCell="1" allowOverlap="1" wp14:anchorId="0DBF7F58" wp14:editId="1186DDDB">
+              <wp:anchor distT="0" distB="0" distL="114300" distR="114300" simplePos="0" relativeHeight="251691008" behindDoc="0" locked="0" layoutInCell="1" allowOverlap="1" wp14:anchorId="0DBF7F58" wp14:editId="1297C1F6">
                 <wp:simplePos x="0" y="0"/>
                 <wp:positionH relativeFrom="column">
                   <wp:posOffset>1393825</wp:posOffset>
@@ -1962,7 +1722,7 @@
           </mc:Choice>
           <mc:Fallback>
             <w:pict>
-              <v:shape w14:anchorId="1DB414E5" id="Straight Arrow Connector 26" o:spid="_x0000_s1026" type="#_x0000_t32" style="position:absolute;margin-left:109.75pt;margin-top:250.1pt;width:58.75pt;height:.45pt;flip:y;z-index:251691008;visibility:visible;mso-wrap-style:square;mso-width-percent:0;mso-height-percent:0;mso-wrap-distance-left:9pt;mso-wrap-distance-top:0;mso-wrap-distance-right:9pt;mso-wrap-distance-bottom:0;mso-position-horizontal:absolute;mso-position-horizontal-relative:text;mso-position-vertical:absolute;mso-position-vertical-relative:text;mso-width-percent:0;mso-height-percent:0;mso-width-relative:margin;mso-height-relative:margin" o:gfxdata="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" strokecolor="black [3213]" strokeweight="1.5pt">
+              <v:shape w14:anchorId="554F045F" id="Straight Arrow Connector 26" o:spid="_x0000_s1026" type="#_x0000_t32" style="position:absolute;margin-left:109.75pt;margin-top:250.1pt;width:58.75pt;height:.45pt;flip:y;z-index:251691008;visibility:visible;mso-wrap-style:square;mso-width-percent:0;mso-height-percent:0;mso-wrap-distance-left:9pt;mso-wrap-distance-top:0;mso-wrap-distance-right:9pt;mso-wrap-distance-bottom:0;mso-position-horizontal:absolute;mso-position-horizontal-relative:text;mso-position-vertical:absolute;mso-position-vertical-relative:text;mso-width-percent:0;mso-height-percent:0;mso-width-relative:margin;mso-height-relative:margin" o:gfxdata="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" strokecolor="black [3213]" strokeweight="1.5pt">
                 <v:stroke endarrow="block" joinstyle="miter"/>
               </v:shape>
             </w:pict>
@@ -2184,8 +1944,6 @@
                                 </w14:textOutline>
                               </w:rPr>
                             </w:pPr>
-                            <w:bookmarkStart w:id="0" w:name="_GoBack"/>
-                            <w:bookmarkEnd w:id="0"/>
                             <w:r>
                               <w:rPr>
                                 <w:rFonts w:ascii="Charter Roman" w:hAnsi="Charter Roman"/>
@@ -4457,7 +4215,7 @@
 </file>
 
 <file path=customXml/itemProps1.xml><?xml version="1.0" encoding="utf-8"?>
-<ds:datastoreItem xmlns:ds="http://schemas.openxmlformats.org/officeDocument/2006/customXml" ds:itemID="{5463DEA5-DDB7-DD4D-8A9A-5B037CF765DF}">
+<ds:datastoreItem xmlns:ds="http://schemas.openxmlformats.org/officeDocument/2006/customXml" ds:itemID="{D85134A0-5F30-5E4D-B037-A98E07E135AB}">
   <ds:schemaRefs>
     <ds:schemaRef ds:uri="http://schemas.openxmlformats.org/officeDocument/2006/bibliography"/>
   </ds:schemaRefs>

</xml_diff>